<commit_message>
Creada la aplicación del servidor
</commit_message>
<xml_diff>
--- a/portada-doc.docx
+++ b/portada-doc.docx
@@ -5183,39 +5183,7 @@
     <w:p>
       <w:r>
         <w:lastRenderedPageBreak/>
-        <w:t xml:space="preserve">SigFox es una compañía francesa fundada en 2009 que proporciona el </w:t>
-      </w:r>
-      <w:proofErr w:type="spellStart"/>
-      <w:r>
-        <w:t>servidio</w:t>
-      </w:r>
-      <w:proofErr w:type="spellEnd"/>
-      <w:r>
-        <w:t xml:space="preserve"> de red de cobertura amplia de bajo consumo </w:t>
-      </w:r>
-      <w:proofErr w:type="gramStart"/>
-      <w:r>
-        <w:t>LPWAN(</w:t>
-      </w:r>
-      <w:proofErr w:type="gramEnd"/>
-      <w:r>
-        <w:t xml:space="preserve">Low </w:t>
-      </w:r>
-      <w:proofErr w:type="spellStart"/>
-      <w:r>
-        <w:t>Power</w:t>
-      </w:r>
-      <w:proofErr w:type="spellEnd"/>
-      <w:r>
-        <w:t xml:space="preserve"> Wide </w:t>
-      </w:r>
-      <w:proofErr w:type="spellStart"/>
-      <w:r>
-        <w:t>Area</w:t>
-      </w:r>
-      <w:proofErr w:type="spellEnd"/>
-      <w:r>
-        <w:t xml:space="preserve"> Network), es inalámbrica y fue creada para que funcione e interactúe con dispositivos de bajo consumo energético</w:t>
+        <w:t>SigFox es una compañía francesa fundada en 2009 que proporciona el servidio de red de cobertura amplia de bajo consumo LPWAN(Low Power Wide Area Network), es inalámbrica y fue creada para que funcione e interactúe con dispositivos de bajo consumo energético</w:t>
       </w:r>
       <w:r>
         <w:t>, con tasas de transferencias de datos de hasta 12 bytes.</w:t>
@@ -5260,15 +5228,7 @@
     </w:p>
     <w:p>
       <w:r>
-        <w:t xml:space="preserve">Este protocolo no es el adecuado para este proyecto </w:t>
-      </w:r>
-      <w:proofErr w:type="spellStart"/>
-      <w:r>
-        <w:t>por que</w:t>
-      </w:r>
-      <w:proofErr w:type="spellEnd"/>
-      <w:r>
-        <w:t xml:space="preserve"> se busca</w:t>
+        <w:t>Este protocolo no es el adecuado para este proyecto por que se busca</w:t>
       </w:r>
       <w:r>
         <w:t xml:space="preserve"> abaratar al máximo el coste y que pueda ser utilizado en</w:t>
@@ -5349,43 +5309,14 @@
       </w:r>
     </w:p>
     <w:p>
-      <w:proofErr w:type="spellStart"/>
       <w:r>
         <w:t>N</w:t>
       </w:r>
       <w:r>
-        <w:t>arrowband</w:t>
-      </w:r>
-      <w:proofErr w:type="spellEnd"/>
-      <w:r>
-        <w:t>-IoT</w:t>
-      </w:r>
-      <w:r>
-        <w:t xml:space="preserve"> es una </w:t>
-      </w:r>
-      <w:proofErr w:type="gramStart"/>
-      <w:r>
-        <w:t>LPWAN(</w:t>
-      </w:r>
-      <w:proofErr w:type="gramEnd"/>
-      <w:r>
-        <w:t xml:space="preserve">Low </w:t>
-      </w:r>
-      <w:proofErr w:type="spellStart"/>
-      <w:r>
-        <w:t>Power</w:t>
-      </w:r>
-      <w:proofErr w:type="spellEnd"/>
-      <w:r>
-        <w:t xml:space="preserve"> Wide </w:t>
-      </w:r>
-      <w:proofErr w:type="spellStart"/>
-      <w:r>
-        <w:t>Area</w:t>
-      </w:r>
-      <w:proofErr w:type="spellEnd"/>
-      <w:r>
-        <w:t xml:space="preserve"> Network)</w:t>
+        <w:t>arrowband-IoT</w:t>
+      </w:r>
+      <w:r>
+        <w:t xml:space="preserve"> es una LPWAN(Low Power Wide Area Network)</w:t>
       </w:r>
       <w:r>
         <w:t>, es un estándar de tecnología de radio desarrollado por 3GPP</w:t>
@@ -5394,44 +5325,20 @@
         <w:t xml:space="preserve">. </w:t>
       </w:r>
       <w:r>
-        <w:t xml:space="preserve">Esta tecnología hace uso de bandas de espectro licenciadas, por lo que no existen </w:t>
-      </w:r>
-      <w:proofErr w:type="spellStart"/>
-      <w:r>
-        <w:t>intereferencias</w:t>
-      </w:r>
-      <w:proofErr w:type="spellEnd"/>
-      <w:r>
-        <w:t xml:space="preserve"> con otras tecnologías, haciendo que la robustez de las comunicaciones sea mucho mayor y no dependa del número de dispositivos en las proximidades. </w:t>
-      </w:r>
-      <w:r>
-        <w:t xml:space="preserve">Las bandas de frecuencia reservadas para NB-IoT están en el rango de los 700 y 800 </w:t>
-      </w:r>
-      <w:proofErr w:type="spellStart"/>
-      <w:r>
-        <w:t>Mhz</w:t>
-      </w:r>
-      <w:proofErr w:type="spellEnd"/>
-      <w:r>
-        <w:t>, lo que facilita la penetración en edificios y s</w:t>
+        <w:t xml:space="preserve">Esta tecnología hace uso de bandas de espectro licenciadas, por lo que no existen intereferencias con otras tecnologías, haciendo que la robustez de las comunicaciones sea mucho mayor y no dependa del número de dispositivos en las proximidades. </w:t>
+      </w:r>
+      <w:r>
+        <w:t>Las bandas de frecuencia reservadas para NB-IoT están en el rango de los 700 y 800 Mhz, lo que facilita la penetración en edificios y s</w:t>
       </w:r>
       <w:r>
         <w:t xml:space="preserve">ótanos, haciendo que la tecnología se pueda operar en un mayor número </w:t>
       </w:r>
       <w:r>
         <w:lastRenderedPageBreak/>
-        <w:t xml:space="preserve">de escenarios que las redes WPA y </w:t>
-      </w:r>
-      <w:proofErr w:type="gramStart"/>
-      <w:r>
-        <w:t>LPWA</w:t>
-      </w:r>
-      <w:r>
-        <w:t>[</w:t>
-      </w:r>
-      <w:proofErr w:type="gramEnd"/>
-      <w:r>
-        <w:t>2]</w:t>
+        <w:t>de escenarios que las redes WPA y LPWA</w:t>
+      </w:r>
+      <w:r>
+        <w:t>[2]</w:t>
       </w:r>
       <w:r>
         <w:t xml:space="preserve">. Hace uso </w:t>
@@ -5526,27 +5433,14 @@
     </w:p>
     <w:p>
       <w:r>
-        <w:t xml:space="preserve">El sistema global para las comunicaciones móviles o </w:t>
-      </w:r>
-      <w:proofErr w:type="gramStart"/>
-      <w:r>
-        <w:t>GSM,</w:t>
-      </w:r>
-      <w:proofErr w:type="gramEnd"/>
-      <w:r>
-        <w:t xml:space="preserve"> </w:t>
+        <w:t xml:space="preserve">El sistema global para las comunicaciones móviles o GSM, </w:t>
       </w:r>
       <w:r>
         <w:t>se trata de un estándar muy utilizado desde principio</w:t>
       </w:r>
       <w:r>
-        <w:t xml:space="preserve">s de siglo y también se conoce como 2G debido a que supuso un salto de las comunicaciones analógicas a las digitales. La banda de frecuencia en la que opera el GSM difiere según el territorio. En Europa se utiliza el espectro radioeléctrico de 900 y 1800 </w:t>
-      </w:r>
-      <w:proofErr w:type="spellStart"/>
-      <w:r>
-        <w:t>Mhz</w:t>
-      </w:r>
-      <w:proofErr w:type="spellEnd"/>
+        <w:t>s de siglo y también se conoce como 2G debido a que supuso un salto de las comunicaciones analógicas a las digitales. La banda de frecuencia en la que opera el GSM difiere según el territorio. En Europa se utiliza el espectro radioeléctrico de 900 y 1800 Mhz</w:t>
+      </w:r>
       <w:r>
         <w:t xml:space="preserve">. Esto hace que no todos los dispositivos GSM puedan funcionar en todo el mundo, a no ser que su tecnología esté preparada para conectarse a todas las bandas. </w:t>
       </w:r>
@@ -5943,99 +5837,56 @@
       <w:r>
         <w:t xml:space="preserve">- </w:t>
       </w:r>
-      <w:proofErr w:type="spellStart"/>
       <w:r>
         <w:rPr>
           <w:b/>
           <w:bCs/>
         </w:rPr>
-        <w:t>Product</w:t>
-      </w:r>
-      <w:proofErr w:type="spellEnd"/>
+        <w:t>Product Owner</w:t>
+      </w:r>
+      <w:r>
+        <w:t xml:space="preserve">: </w:t>
+      </w:r>
+      <w:r>
+        <w:t xml:space="preserve">se asegura de que el equipo de Scrum trabaje de forma adecuada desde la perspectiva de negocio. Se encarga de escribir las historias de usuario, priorizándolas </w:t>
+      </w:r>
+      <w:r>
+        <w:t>y colocándolas en el Product Backlog.</w:t>
+      </w:r>
+    </w:p>
+    <w:p>
+      <w:r>
+        <w:t xml:space="preserve">Las historias de usuario </w:t>
+      </w:r>
+      <w:r>
+        <w:t>es la representación de un requisito escrito en una o dos frases utilizando el lenguaje común del usuario. Son una forma rápida de administrar los requisitos de los usuarios sin tener que elaborar gran cantidad de documentos formales y sin requerir de mucho tiempo para administrarlos.</w:t>
+      </w:r>
+    </w:p>
+    <w:p>
+      <w:r>
+        <w:t>El Product Backlog o pila</w:t>
+      </w:r>
+      <w:r>
+        <w:t xml:space="preserve"> de producto es un listado de todas las tareas o historias de usuario </w:t>
+      </w:r>
+      <w:r>
+        <w:t>que se pretenden hacer durante el desarrollo de un proyecto. Todas las tareas deben list</w:t>
+      </w:r>
+      <w:r>
+        <w:t>arse en esta lista, para que estén visibles ante todo el equipo y se pueda tener una visión panorámica de todo lo que se espera realizar.</w:t>
+      </w:r>
+    </w:p>
+    <w:p>
+      <w:r>
+        <w:t xml:space="preserve">- </w:t>
+      </w:r>
       <w:r>
         <w:rPr>
           <w:b/>
           <w:bCs/>
         </w:rPr>
-        <w:t xml:space="preserve"> </w:t>
-      </w:r>
-      <w:proofErr w:type="spellStart"/>
-      <w:r>
-        <w:rPr>
-          <w:b/>
-          <w:bCs/>
-        </w:rPr>
-        <w:t>Owner</w:t>
-      </w:r>
-      <w:proofErr w:type="spellEnd"/>
-      <w:r>
-        <w:t xml:space="preserve">: </w:t>
-      </w:r>
-      <w:r>
-        <w:t xml:space="preserve">se asegura de que el equipo de Scrum trabaje de forma adecuada desde la perspectiva de negocio. Se encarga de escribir las historias de usuario, priorizándolas </w:t>
-      </w:r>
-      <w:r>
-        <w:t xml:space="preserve">y colocándolas en el </w:t>
-      </w:r>
-      <w:proofErr w:type="spellStart"/>
-      <w:r>
-        <w:t>Product</w:t>
-      </w:r>
-      <w:proofErr w:type="spellEnd"/>
-      <w:r>
-        <w:t xml:space="preserve"> Backlog.</w:t>
-      </w:r>
-    </w:p>
-    <w:p>
-      <w:r>
-        <w:t xml:space="preserve">Las historias de usuario </w:t>
-      </w:r>
-      <w:r>
-        <w:t>es la representación de un requisito escrito en una o dos frases utilizando el lenguaje común del usuario. Son una forma rápida de administrar los requisitos de los usuarios sin tener que elaborar gran cantidad de documentos formales y sin requerir de mucho tiempo para administrarlos.</w:t>
-      </w:r>
-    </w:p>
-    <w:p>
-      <w:r>
-        <w:t xml:space="preserve">El </w:t>
-      </w:r>
-      <w:proofErr w:type="spellStart"/>
-      <w:r>
-        <w:t>Product</w:t>
-      </w:r>
-      <w:proofErr w:type="spellEnd"/>
-      <w:r>
-        <w:t xml:space="preserve"> Backlog o pila</w:t>
-      </w:r>
-      <w:r>
-        <w:t xml:space="preserve"> de producto es un listado de todas las tareas o historias de usuario </w:t>
-      </w:r>
-      <w:r>
-        <w:t>que se pretenden hacer durante el desarrollo de un proyecto. Todas las tareas deben list</w:t>
-      </w:r>
-      <w:r>
-        <w:t>arse en esta lista, para que estén visibles ante todo el equipo y se pueda tener una visión panorámica de todo lo que se espera realizar.</w:t>
-      </w:r>
-    </w:p>
-    <w:p>
-      <w:r>
-        <w:t xml:space="preserve">- </w:t>
-      </w:r>
-      <w:r>
-        <w:rPr>
-          <w:b/>
-          <w:bCs/>
-        </w:rPr>
-        <w:t xml:space="preserve">Scrum </w:t>
-      </w:r>
-      <w:proofErr w:type="gramStart"/>
-      <w:r>
-        <w:rPr>
-          <w:b/>
-          <w:bCs/>
-        </w:rPr>
-        <w:t>Master</w:t>
-      </w:r>
-      <w:proofErr w:type="gramEnd"/>
+        <w:t>Scrum Master</w:t>
+      </w:r>
       <w:r>
         <w:t>:</w:t>
       </w:r>
@@ -6270,15 +6121,7 @@
         <w:t>L</w:t>
       </w:r>
       <w:r>
-        <w:t xml:space="preserve">oRa o </w:t>
-      </w:r>
-      <w:proofErr w:type="spellStart"/>
-      <w:r>
-        <w:t>LoRaWAN</w:t>
-      </w:r>
-      <w:proofErr w:type="spellEnd"/>
-      <w:r>
-        <w:t xml:space="preserve"> es una especificación para redes de baja </w:t>
+        <w:t xml:space="preserve">oRa o LoRaWAN es una especificación para redes de baja </w:t>
       </w:r>
       <w:r>
         <w:t>potencia</w:t>
@@ -6289,15 +6132,7 @@
     </w:p>
     <w:p>
       <w:r>
-        <w:t xml:space="preserve">El estándar de red de </w:t>
-      </w:r>
-      <w:proofErr w:type="gramStart"/>
-      <w:r>
-        <w:t>LoRa,</w:t>
-      </w:r>
-      <w:proofErr w:type="gramEnd"/>
-      <w:r>
-        <w:t xml:space="preserve"> apunta a requerimientos característicos de IoT, tales como conexiones bidireccionalmente seguras, bajo consumo de energía, largo alcance de comunicación, bajas velocidades de datos, baja frecuencia de transmisión, movilidad y servicios de localización</w:t>
+        <w:t>El estándar de red de LoRa, apunta a requerimientos característicos de IoT, tales como conexiones bidireccionalmente seguras, bajo consumo de energía, largo alcance de comunicación, bajas velocidades de datos, baja frecuencia de transmisión, movilidad y servicios de localización</w:t>
       </w:r>
       <w:r>
         <w:t xml:space="preserve">. Permite la interconexión entre objetos inteligentes sin la necesidad de </w:t>
@@ -6322,16 +6157,11 @@
       <w:r>
         <w:t xml:space="preserve">Las redes LoRa están formadas por dos tipos de dispositivos, los dispositivos finales y las puertas de enlace o </w:t>
       </w:r>
-      <w:proofErr w:type="spellStart"/>
       <w:r>
         <w:t>g</w:t>
       </w:r>
       <w:r>
-        <w:t>ateways</w:t>
-      </w:r>
-      <w:proofErr w:type="spellEnd"/>
-      <w:r>
-        <w:t xml:space="preserve">. Las puertas de enlace se encargan de recibir todos los mensajes de los dispositivos finales, </w:t>
+        <w:t xml:space="preserve">ateways. Las puertas de enlace se encargan de recibir todos los mensajes de los dispositivos finales, </w:t>
       </w:r>
       <w:r>
         <w:t>y a partir de esta, se pueden enviar a través de Internet para su posterior tratamiento.</w:t>
@@ -6356,13 +6186,8 @@
       <w:r>
         <w:t xml:space="preserve"> </w:t>
       </w:r>
-      <w:proofErr w:type="gramStart"/>
-      <w:r>
-        <w:t>Además</w:t>
-      </w:r>
-      <w:proofErr w:type="gramEnd"/>
-      <w:r>
-        <w:t xml:space="preserve"> la comunicación entre dispositivos puede ser unidireccional o bidireccional, el estándar </w:t>
+      <w:r>
+        <w:t xml:space="preserve">Además la comunicación entre dispositivos puede ser unidireccional o bidireccional, el estándar </w:t>
       </w:r>
       <w:r>
         <w:t xml:space="preserve">soporta multidifusión, permitiendo actualización de software en forma inalámbrica u otras formas de distribución de </w:t>
@@ -6451,15 +6276,7 @@
         <w:t xml:space="preserve"> El hardware libre son los dispositivos cuyas especificaciones y diagramas son de acceso público, de manera que cualquiera puede replicarlos. </w:t>
       </w:r>
       <w:r>
-        <w:t xml:space="preserve">De esta forma, cualquier entidad puede crear sus propias placas, pudiendo ser diferentes entre </w:t>
-      </w:r>
-      <w:proofErr w:type="gramStart"/>
-      <w:r>
-        <w:t>ellas</w:t>
-      </w:r>
-      <w:proofErr w:type="gramEnd"/>
-      <w:r>
-        <w:t xml:space="preserve"> pero igualmente funcionales al partir de la misma base.</w:t>
+        <w:t>De esta forma, cualquier entidad puede crear sus propias placas, pudiendo ser diferentes entre ellas pero igualmente funcionales al partir de la misma base.</w:t>
       </w:r>
       <w:r>
         <w:t>[4]</w:t>
@@ -6507,15 +6324,7 @@
         <w:t xml:space="preserve">También ese conocido por su comunidad, </w:t>
       </w:r>
       <w:r>
-        <w:t xml:space="preserve">dónde la mayoría de </w:t>
-      </w:r>
-      <w:proofErr w:type="gramStart"/>
-      <w:r>
-        <w:t>usuarios</w:t>
-      </w:r>
-      <w:proofErr w:type="gramEnd"/>
-      <w:r>
-        <w:t xml:space="preserve"> se ayudan entre ellos para construir sus propios dispositivos.</w:t>
+        <w:t>dónde la mayoría de usuarios se ayudan entre ellos para construir sus propios dispositivos.</w:t>
       </w:r>
     </w:p>
     <w:p>
@@ -6592,15 +6401,7 @@
     <w:p>
       <w:r>
         <w:lastRenderedPageBreak/>
-        <w:t xml:space="preserve">Fireworks es un software de edición de mapas de bits y de gráficos vectoriales que forma parte de Adobe </w:t>
-      </w:r>
-      <w:proofErr w:type="spellStart"/>
-      <w:r>
-        <w:t>Creative</w:t>
-      </w:r>
-      <w:proofErr w:type="spellEnd"/>
-      <w:r>
-        <w:t xml:space="preserve"> Suite, el cual está integrado por diferentes aplicaciones y herramientas focalizadas principalmente en la publicación web, impresa y postproducción de video.</w:t>
+        <w:t>Fireworks es un software de edición de mapas de bits y de gráficos vectoriales que forma parte de Adobe Creative Suite, el cual está integrado por diferentes aplicaciones y herramientas focalizadas principalmente en la publicación web, impresa y postproducción de video.</w:t>
       </w:r>
     </w:p>
     <w:p>
@@ -6691,11 +6492,27 @@
       </w:r>
     </w:p>
     <w:p>
+      <w:r>
+        <w:t xml:space="preserve">Es una plataforma de desarrollo colaborativo para alojar proyectos utilizando el sistema de control de versiones Git. Se utiliza principalmente para la creación de código fuente de programas de ordenador. </w:t>
+      </w:r>
+    </w:p>
+    <w:p>
+      <w:r>
+        <w:t>En el proyecto se ha utilizado como control de versiones en los distintos desarrollos de código que lo componen. También lo he utilizado como copia de seguridad, guardado cada día todo lo que iba incluyendo a la carpeta del proyecto.</w:t>
+      </w:r>
+    </w:p>
+    <w:p>
+      <w:r>
+        <w:t>Para almacenar todos los directorios, se ha creado un repositorio llamado TFG, con  las diferentes carpetas y archivos que lo componen.</w:t>
+      </w:r>
+    </w:p>
+    <w:p>
       <w:pPr>
         <w:pStyle w:val="Ttulo3"/>
       </w:pPr>
       <w:bookmarkStart w:id="25" w:name="_Toc41589205"/>
       <w:r>
+        <w:lastRenderedPageBreak/>
         <w:t xml:space="preserve">7.2.5 </w:t>
       </w:r>
       <w:r>
@@ -6765,12 +6582,21 @@
       </w:r>
     </w:p>
     <w:p>
+      <w:r>
+        <w:t>Trello es un software de administración de proyectos con interfaz web y con cliente para dispositivos móviles. Emplea el sistema Kanban para el registro de actividades mediante tarjetas virtuales. Se utilizan una listas que representan estados por donde van pasando las distintas actividades.</w:t>
+      </w:r>
+    </w:p>
+    <w:p>
+      <w:r>
+        <w:t>Su uso ha sido principalmente para la planificación, es una forma muy gráfica de organizar el estado de las tareas, desde las que están terminadas, en desarrollo o las que todavía están por empezar. Más adelante explicaré su función en el apartado de Planificación.</w:t>
+      </w:r>
+    </w:p>
+    <w:p>
       <w:pPr>
         <w:pStyle w:val="Ttulo3"/>
       </w:pPr>
       <w:bookmarkStart w:id="26" w:name="_Toc41589206"/>
       <w:r>
-        <w:lastRenderedPageBreak/>
         <w:t xml:space="preserve">7.2.6 </w:t>
       </w:r>
       <w:r>
@@ -6837,6 +6663,22 @@
       </w:r>
     </w:p>
     <w:p>
+      <w:r>
+        <w:t>Es un editor de código fuente multiplataforma desarrollado por Microsoft.</w:t>
+      </w:r>
+      <w:r>
+        <w:t xml:space="preserve"> Incluye soporte para la depuración, control integrado de Git, resaltado de sintaxis, finalización inteligente de código, y refactorización</w:t>
+      </w:r>
+      <w:r>
+        <w:t xml:space="preserve"> Actualmente es uno de los más utilizados por su sencillez y la gran cantidad de extensiones que ayudan al desarrollo software. </w:t>
+      </w:r>
+    </w:p>
+    <w:p>
+      <w:r>
+        <w:t xml:space="preserve">Se usado principalmente para el desarrollo de la aplicación y el servidor, que más adelante explicaré. </w:t>
+      </w:r>
+    </w:p>
+    <w:p>
       <w:pPr>
         <w:pStyle w:val="Ttulo2"/>
         <w:ind w:firstLine="720"/>
@@ -6855,6 +6697,7 @@
           <w:sz w:val="32"/>
           <w:szCs w:val="32"/>
         </w:rPr>
+        <w:lastRenderedPageBreak/>
         <w:t xml:space="preserve">7.3 </w:t>
       </w:r>
       <w:r>
@@ -7089,7 +6932,6 @@
           <w:sz w:val="32"/>
           <w:szCs w:val="32"/>
         </w:rPr>
-        <w:lastRenderedPageBreak/>
         <w:t>8.</w:t>
       </w:r>
       <w:r>
@@ -7164,15 +7006,381 @@
         <w:pStyle w:val="Ttulo3"/>
       </w:pPr>
       <w:r>
+        <w:lastRenderedPageBreak/>
         <w:t>8.3.1 Sondas</w:t>
       </w:r>
     </w:p>
     <w:p>
+      <w:r>
+        <w:t>Para las sondas se ha hecho uso del módulo TTGO ESP32, como el que se muestra en la imagen. Actualmente se trata de uno de los módulos más populares para realizar desarrollos con LoRa ya que viene integrado todo lo necesario para trabajar con este protocolo.</w:t>
+      </w:r>
+    </w:p>
+    <w:p>
+      <w:r>
+        <w:rPr>
+          <w:noProof/>
+        </w:rPr>
+        <w:drawing>
+          <wp:inline distT="0" distB="0" distL="0" distR="0" wp14:anchorId="70EE573A" wp14:editId="244C4C7D">
+            <wp:extent cx="2047875" cy="2943303"/>
+            <wp:effectExtent l="0" t="0" r="0" b="9525"/>
+            <wp:docPr id="39" name="Imagen 39"/>
+            <wp:cNvGraphicFramePr>
+              <a:graphicFrameLocks xmlns:a="http://schemas.openxmlformats.org/drawingml/2006/main" noChangeAspect="1"/>
+            </wp:cNvGraphicFramePr>
+            <a:graphic xmlns:a="http://schemas.openxmlformats.org/drawingml/2006/main">
+              <a:graphicData uri="http://schemas.openxmlformats.org/drawingml/2006/picture">
+                <pic:pic xmlns:pic="http://schemas.openxmlformats.org/drawingml/2006/picture">
+                  <pic:nvPicPr>
+                    <pic:cNvPr id="0" name="Picture 1"/>
+                    <pic:cNvPicPr>
+                      <a:picLocks noChangeAspect="1" noChangeArrowheads="1"/>
+                    </pic:cNvPicPr>
+                  </pic:nvPicPr>
+                  <pic:blipFill>
+                    <a:blip r:embed="rId29">
+                      <a:extLst>
+                        <a:ext uri="{28A0092B-C50C-407E-A947-70E740481C1C}">
+                          <a14:useLocalDpi xmlns:a14="http://schemas.microsoft.com/office/drawing/2010/main" val="0"/>
+                        </a:ext>
+                      </a:extLst>
+                    </a:blip>
+                    <a:srcRect/>
+                    <a:stretch>
+                      <a:fillRect/>
+                    </a:stretch>
+                  </pic:blipFill>
+                  <pic:spPr bwMode="auto">
+                    <a:xfrm>
+                      <a:off x="0" y="0"/>
+                      <a:ext cx="2047875" cy="2943303"/>
+                    </a:xfrm>
+                    <a:prstGeom prst="rect">
+                      <a:avLst/>
+                    </a:prstGeom>
+                    <a:noFill/>
+                    <a:ln>
+                      <a:noFill/>
+                    </a:ln>
+                  </pic:spPr>
+                </pic:pic>
+              </a:graphicData>
+            </a:graphic>
+          </wp:inline>
+        </w:drawing>
+      </w:r>
+    </w:p>
+    <w:p>
+      <w:r>
+        <w:t>Es importante recalcar que los módulos comprados utilizan la frecuencia 868Mhz, que en Europa es la banda por la que se puede transmitir este tipo de comunicaciones sin tener que pedir permiso o disponer de una banda reservada para hacerlo.</w:t>
+      </w:r>
+    </w:p>
+    <w:p>
+      <w:r>
+        <w:t xml:space="preserve">Para los sensores que obtienen los datos </w:t>
+      </w:r>
+      <w:r>
+        <w:t>meteorológicos</w:t>
+      </w:r>
+      <w:r>
+        <w:t>, se ha optado por el sensor BPM 280, que es capaz de obtener datos de temperatura, humedad, presión atmosférica y altura.</w:t>
+      </w:r>
+    </w:p>
+    <w:p>
+      <w:r>
+        <w:rPr>
+          <w:noProof/>
+        </w:rPr>
+        <w:lastRenderedPageBreak/>
+        <w:drawing>
+          <wp:inline distT="0" distB="0" distL="0" distR="0" wp14:anchorId="6889380B" wp14:editId="06BAAC37">
+            <wp:extent cx="2892838" cy="2390775"/>
+            <wp:effectExtent l="0" t="0" r="3175" b="0"/>
+            <wp:docPr id="40" name="Imagen 40"/>
+            <wp:cNvGraphicFramePr>
+              <a:graphicFrameLocks xmlns:a="http://schemas.openxmlformats.org/drawingml/2006/main" noChangeAspect="1"/>
+            </wp:cNvGraphicFramePr>
+            <a:graphic xmlns:a="http://schemas.openxmlformats.org/drawingml/2006/main">
+              <a:graphicData uri="http://schemas.openxmlformats.org/drawingml/2006/picture">
+                <pic:pic xmlns:pic="http://schemas.openxmlformats.org/drawingml/2006/picture">
+                  <pic:nvPicPr>
+                    <pic:cNvPr id="0" name="Picture 2"/>
+                    <pic:cNvPicPr>
+                      <a:picLocks noChangeAspect="1" noChangeArrowheads="1"/>
+                    </pic:cNvPicPr>
+                  </pic:nvPicPr>
+                  <pic:blipFill>
+                    <a:blip r:embed="rId30" cstate="print">
+                      <a:extLst>
+                        <a:ext uri="{28A0092B-C50C-407E-A947-70E740481C1C}">
+                          <a14:useLocalDpi xmlns:a14="http://schemas.microsoft.com/office/drawing/2010/main" val="0"/>
+                        </a:ext>
+                      </a:extLst>
+                    </a:blip>
+                    <a:srcRect/>
+                    <a:stretch>
+                      <a:fillRect/>
+                    </a:stretch>
+                  </pic:blipFill>
+                  <pic:spPr bwMode="auto">
+                    <a:xfrm>
+                      <a:off x="0" y="0"/>
+                      <a:ext cx="2901836" cy="2398212"/>
+                    </a:xfrm>
+                    <a:prstGeom prst="rect">
+                      <a:avLst/>
+                    </a:prstGeom>
+                    <a:noFill/>
+                    <a:ln>
+                      <a:noFill/>
+                    </a:ln>
+                  </pic:spPr>
+                </pic:pic>
+              </a:graphicData>
+            </a:graphic>
+          </wp:inline>
+        </w:drawing>
+      </w:r>
+    </w:p>
+    <w:p/>
+    <w:p/>
+    <w:tbl>
+      <w:tblPr>
+        <w:tblStyle w:val="Tablaconcuadrcula"/>
+        <w:tblW w:w="0" w:type="auto"/>
+        <w:tblLook w:val="04A0" w:firstRow="1" w:lastRow="0" w:firstColumn="1" w:lastColumn="0" w:noHBand="0" w:noVBand="1"/>
+      </w:tblPr>
+      <w:tblGrid>
+        <w:gridCol w:w="2265"/>
+        <w:gridCol w:w="2266"/>
+        <w:gridCol w:w="2266"/>
+        <w:gridCol w:w="2266"/>
+      </w:tblGrid>
+      <w:tr>
+        <w:tc>
+          <w:tcPr>
+            <w:tcW w:w="2265" w:type="dxa"/>
+          </w:tcPr>
+          <w:p>
+            <w:r>
+              <w:t>Producto</w:t>
+            </w:r>
+          </w:p>
+        </w:tc>
+        <w:tc>
+          <w:tcPr>
+            <w:tcW w:w="2266" w:type="dxa"/>
+          </w:tcPr>
+          <w:p>
+            <w:r>
+              <w:t>Cantidad</w:t>
+            </w:r>
+          </w:p>
+        </w:tc>
+        <w:tc>
+          <w:tcPr>
+            <w:tcW w:w="2266" w:type="dxa"/>
+          </w:tcPr>
+          <w:p>
+            <w:r>
+              <w:t>Precio Unidad</w:t>
+            </w:r>
+          </w:p>
+        </w:tc>
+        <w:tc>
+          <w:tcPr>
+            <w:tcW w:w="2266" w:type="dxa"/>
+          </w:tcPr>
+          <w:p>
+            <w:r>
+              <w:t>Precio Total</w:t>
+            </w:r>
+          </w:p>
+        </w:tc>
+      </w:tr>
+      <w:tr>
+        <w:tc>
+          <w:tcPr>
+            <w:tcW w:w="2265" w:type="dxa"/>
+          </w:tcPr>
+          <w:p>
+            <w:r>
+              <w:t>TTGO LORA32 868Mhz OLED</w:t>
+            </w:r>
+          </w:p>
+          <w:p/>
+        </w:tc>
+        <w:tc>
+          <w:tcPr>
+            <w:tcW w:w="2266" w:type="dxa"/>
+          </w:tcPr>
+          <w:p>
+            <w:r>
+              <w:t>2</w:t>
+            </w:r>
+          </w:p>
+        </w:tc>
+        <w:tc>
+          <w:tcPr>
+            <w:tcW w:w="2266" w:type="dxa"/>
+          </w:tcPr>
+          <w:p>
+            <w:r>
+              <w:t>12,14€</w:t>
+            </w:r>
+          </w:p>
+        </w:tc>
+        <w:tc>
+          <w:tcPr>
+            <w:tcW w:w="2266" w:type="dxa"/>
+          </w:tcPr>
+          <w:p>
+            <w:r>
+              <w:t>24,28€</w:t>
+            </w:r>
+            <w:r>
+              <w:t>*</w:t>
+            </w:r>
+          </w:p>
+        </w:tc>
+      </w:tr>
+      <w:tr>
+        <w:tc>
+          <w:tcPr>
+            <w:tcW w:w="2265" w:type="dxa"/>
+          </w:tcPr>
+          <w:p>
+            <w:r>
+              <w:t>BME280 Sensor</w:t>
+            </w:r>
+          </w:p>
+          <w:p/>
+        </w:tc>
+        <w:tc>
+          <w:tcPr>
+            <w:tcW w:w="2266" w:type="dxa"/>
+          </w:tcPr>
+          <w:p>
+            <w:r>
+              <w:t>2</w:t>
+            </w:r>
+          </w:p>
+        </w:tc>
+        <w:tc>
+          <w:tcPr>
+            <w:tcW w:w="2266" w:type="dxa"/>
+          </w:tcPr>
+          <w:p>
+            <w:r>
+              <w:t>3,78€</w:t>
+            </w:r>
+          </w:p>
+        </w:tc>
+        <w:tc>
+          <w:tcPr>
+            <w:tcW w:w="2266" w:type="dxa"/>
+          </w:tcPr>
+          <w:p>
+            <w:r>
+              <w:t>7,56€</w:t>
+            </w:r>
+            <w:r>
+              <w:t>*</w:t>
+            </w:r>
+          </w:p>
+        </w:tc>
+      </w:tr>
+    </w:tbl>
+    <w:p>
+      <w:r>
+        <w:t xml:space="preserve">*Ambos productos </w:t>
+      </w:r>
+      <w:r>
+        <w:t>se vendían en packs de 2, por lo que su coste es más barato que adquiriéndolos de forma individual.</w:t>
+      </w:r>
+    </w:p>
+    <w:p>
+      <w:r>
+        <w:t>Los módulos LoRa y los sensores se han conectado de la siguiente forma, lo que permite recoger datos de los sensores y enviarlos.</w:t>
+      </w:r>
+    </w:p>
+    <w:p>
+      <w:pPr>
+        <w:jc w:val="center"/>
+      </w:pPr>
+      <w:r>
+        <w:rPr>
+          <w:noProof/>
+        </w:rPr>
+        <w:drawing>
+          <wp:inline distT="0" distB="0" distL="0" distR="0" wp14:anchorId="30B5FF79" wp14:editId="3BD73A81">
+            <wp:extent cx="2295525" cy="2085975"/>
+            <wp:effectExtent l="0" t="0" r="9525" b="9525"/>
+            <wp:docPr id="41" name="Imagen 41"/>
+            <wp:cNvGraphicFramePr>
+              <a:graphicFrameLocks xmlns:a="http://schemas.openxmlformats.org/drawingml/2006/main" noChangeAspect="1"/>
+            </wp:cNvGraphicFramePr>
+            <a:graphic xmlns:a="http://schemas.openxmlformats.org/drawingml/2006/main">
+              <a:graphicData uri="http://schemas.openxmlformats.org/drawingml/2006/picture">
+                <pic:pic xmlns:pic="http://schemas.openxmlformats.org/drawingml/2006/picture">
+                  <pic:nvPicPr>
+                    <pic:cNvPr id="0" name="Picture 3"/>
+                    <pic:cNvPicPr>
+                      <a:picLocks noChangeAspect="1" noChangeArrowheads="1"/>
+                    </pic:cNvPicPr>
+                  </pic:nvPicPr>
+                  <pic:blipFill rotWithShape="1">
+                    <a:blip r:embed="rId31" cstate="print">
+                      <a:extLst>
+                        <a:ext uri="{28A0092B-C50C-407E-A947-70E740481C1C}">
+                          <a14:useLocalDpi xmlns:a14="http://schemas.microsoft.com/office/drawing/2010/main" val="0"/>
+                        </a:ext>
+                      </a:extLst>
+                    </a:blip>
+                    <a:srcRect b="8750"/>
+                    <a:stretch/>
+                  </pic:blipFill>
+                  <pic:spPr bwMode="auto">
+                    <a:xfrm>
+                      <a:off x="0" y="0"/>
+                      <a:ext cx="2295525" cy="2085975"/>
+                    </a:xfrm>
+                    <a:prstGeom prst="rect">
+                      <a:avLst/>
+                    </a:prstGeom>
+                    <a:noFill/>
+                    <a:ln>
+                      <a:noFill/>
+                    </a:ln>
+                    <a:extLst>
+                      <a:ext uri="{53640926-AAD7-44D8-BBD7-CCE9431645EC}">
+                        <a14:shadowObscured xmlns:a14="http://schemas.microsoft.com/office/drawing/2010/main"/>
+                      </a:ext>
+                    </a:extLst>
+                  </pic:spPr>
+                </pic:pic>
+              </a:graphicData>
+            </a:graphic>
+          </wp:inline>
+        </w:drawing>
+      </w:r>
+    </w:p>
+    <w:p>
       <w:pPr>
         <w:pStyle w:val="Ttulo3"/>
       </w:pPr>
       <w:r>
-        <w:t>8.3.2 Gateway</w:t>
+        <w:lastRenderedPageBreak/>
+        <w:t>8.3.</w:t>
+      </w:r>
+      <w:r>
+        <w:t>2</w:t>
+      </w:r>
+      <w:r>
+        <w:t xml:space="preserve"> </w:t>
+      </w:r>
+      <w:r>
+        <w:t>Gateway</w:t>
       </w:r>
     </w:p>
     <w:p>
@@ -7180,7 +7388,13 @@
         <w:pStyle w:val="Ttulo3"/>
       </w:pPr>
       <w:r>
-        <w:t>8.3.3 TTN</w:t>
+        <w:t>8.3.</w:t>
+      </w:r>
+      <w:r>
+        <w:t>3</w:t>
+      </w:r>
+      <w:r>
+        <w:t xml:space="preserve"> TTN</w:t>
       </w:r>
     </w:p>
     <w:p>
@@ -7188,7 +7402,13 @@
         <w:pStyle w:val="Ttulo3"/>
       </w:pPr>
       <w:r>
-        <w:t>8.3.4 Aplicación</w:t>
+        <w:t>8.3.</w:t>
+      </w:r>
+      <w:r>
+        <w:t>4</w:t>
+      </w:r>
+      <w:r>
+        <w:t xml:space="preserve"> Aplicación</w:t>
       </w:r>
     </w:p>
     <w:p>
@@ -7372,7 +7592,6 @@
         <w:rPr>
           <w:noProof/>
         </w:rPr>
-        <w:lastRenderedPageBreak/>
         <w:drawing>
           <wp:inline distT="0" distB="0" distL="0" distR="0" wp14:anchorId="492D132C" wp14:editId="35A16696">
             <wp:extent cx="3038475" cy="1828800"/>
@@ -7391,7 +7610,7 @@
                     </pic:cNvPicPr>
                   </pic:nvPicPr>
                   <pic:blipFill rotWithShape="1">
-                    <a:blip r:embed="rId29" cstate="print">
+                    <a:blip r:embed="rId32" cstate="print">
                       <a:extLst>
                         <a:ext uri="{28A0092B-C50C-407E-A947-70E740481C1C}">
                           <a14:useLocalDpi xmlns:a14="http://schemas.microsoft.com/office/drawing/2010/main" val="0"/>
@@ -7478,6 +7697,7 @@
         <w:rPr>
           <w:noProof/>
         </w:rPr>
+        <w:lastRenderedPageBreak/>
         <w:drawing>
           <wp:inline distT="0" distB="0" distL="0" distR="0" wp14:anchorId="328BCC19" wp14:editId="3FDE2EAF">
             <wp:extent cx="3314700" cy="2171700"/>
@@ -7496,7 +7716,7 @@
                     </pic:cNvPicPr>
                   </pic:nvPicPr>
                   <pic:blipFill rotWithShape="1">
-                    <a:blip r:embed="rId30" cstate="print">
+                    <a:blip r:embed="rId33" cstate="print">
                       <a:extLst>
                         <a:ext uri="{28A0092B-C50C-407E-A947-70E740481C1C}">
                           <a14:useLocalDpi xmlns:a14="http://schemas.microsoft.com/office/drawing/2010/main" val="0"/>
@@ -7545,46 +7765,14 @@
         <w:t>información que nos muestra la placa al PC. Es útil para mostrar el estado actual, o para identificar fácilmente errores. Como podemos ver, está conectado a</w:t>
       </w:r>
       <w:r>
-        <w:t xml:space="preserve">l </w:t>
-      </w:r>
-      <w:proofErr w:type="spellStart"/>
-      <w:r>
-        <w:t>router</w:t>
-      </w:r>
-      <w:proofErr w:type="spellEnd"/>
-      <w:r>
-        <w:t xml:space="preserve"> </w:t>
-      </w:r>
-      <w:proofErr w:type="spellStart"/>
-      <w:r>
-        <w:t>WiFi</w:t>
-      </w:r>
-      <w:proofErr w:type="spellEnd"/>
-      <w:r>
-        <w:t xml:space="preserve"> de mi casa, con </w:t>
+        <w:t xml:space="preserve">l router WiFi de mi casa, con </w:t>
       </w:r>
       <w:r>
         <w:rPr>
           <w:b/>
           <w:bCs/>
         </w:rPr>
-        <w:t>SSID=</w:t>
-      </w:r>
-      <w:proofErr w:type="spellStart"/>
-      <w:r>
-        <w:rPr>
-          <w:b/>
-          <w:bCs/>
-        </w:rPr>
-        <w:t>movitel</w:t>
-      </w:r>
-      <w:proofErr w:type="spellEnd"/>
-      <w:r>
-        <w:rPr>
-          <w:b/>
-          <w:bCs/>
-        </w:rPr>
-        <w:t>-candela</w:t>
+        <w:t>SSID=movitel-candela</w:t>
       </w:r>
     </w:p>
     <w:p>
@@ -7592,7 +7780,6 @@
         <w:rPr>
           <w:noProof/>
         </w:rPr>
-        <w:lastRenderedPageBreak/>
         <w:drawing>
           <wp:inline distT="0" distB="0" distL="0" distR="0" wp14:anchorId="288BC7C3" wp14:editId="417E7290">
             <wp:extent cx="5761355" cy="4110355"/>
@@ -7609,7 +7796,7 @@
                     <pic:cNvPicPr/>
                   </pic:nvPicPr>
                   <pic:blipFill>
-                    <a:blip r:embed="rId31"/>
+                    <a:blip r:embed="rId34"/>
                     <a:stretch>
                       <a:fillRect/>
                     </a:stretch>
@@ -7704,7 +7891,14 @@
         <w:rPr>
           <w:noProof/>
         </w:rPr>
-        <w:t>Si accedemos, nos encontramos con la siguiente página de configuración, en la que podemos modificar los parámetros de forma más intuitiva.</w:t>
+        <w:t xml:space="preserve">Si accedemos, nos encontramos con la </w:t>
+      </w:r>
+      <w:r>
+        <w:rPr>
+          <w:noProof/>
+        </w:rPr>
+        <w:lastRenderedPageBreak/>
+        <w:t>siguiente página de configuración, en la que podemos modificar los parámetros de forma más intuitiva.</w:t>
       </w:r>
     </w:p>
     <w:p>
@@ -7730,7 +7924,7 @@
                     </pic:cNvPicPr>
                   </pic:nvPicPr>
                   <pic:blipFill rotWithShape="1">
-                    <a:blip r:embed="rId32" cstate="print">
+                    <a:blip r:embed="rId35" cstate="print">
                       <a:extLst>
                         <a:ext uri="{28A0092B-C50C-407E-A947-70E740481C1C}">
                           <a14:useLocalDpi xmlns:a14="http://schemas.microsoft.com/office/drawing/2010/main" val="0"/>
@@ -7770,7 +7964,6 @@
         <w:rPr>
           <w:noProof/>
         </w:rPr>
-        <w:lastRenderedPageBreak/>
         <w:drawing>
           <wp:inline distT="0" distB="0" distL="0" distR="0" wp14:anchorId="572B00C6" wp14:editId="1F283A62">
             <wp:extent cx="5761355" cy="1767840"/>
@@ -7789,7 +7982,7 @@
                     </pic:cNvPicPr>
                   </pic:nvPicPr>
                   <pic:blipFill>
-                    <a:blip r:embed="rId33" cstate="print">
+                    <a:blip r:embed="rId36" cstate="print">
                       <a:extLst>
                         <a:ext uri="{28A0092B-C50C-407E-A947-70E740481C1C}">
                           <a14:useLocalDpi xmlns:a14="http://schemas.microsoft.com/office/drawing/2010/main" val="0"/>
@@ -7840,139 +8033,12 @@
         <w:rPr>
           <w:noProof/>
         </w:rPr>
+        <w:lastRenderedPageBreak/>
         <w:drawing>
           <wp:inline distT="0" distB="0" distL="0" distR="0" wp14:anchorId="70EECB46" wp14:editId="05578636">
             <wp:extent cx="5761355" cy="2921635"/>
             <wp:effectExtent l="0" t="0" r="0" b="0"/>
             <wp:docPr id="13" name="Imagen 13"/>
-            <wp:cNvGraphicFramePr>
-              <a:graphicFrameLocks xmlns:a="http://schemas.openxmlformats.org/drawingml/2006/main" noChangeAspect="1"/>
-            </wp:cNvGraphicFramePr>
-            <a:graphic xmlns:a="http://schemas.openxmlformats.org/drawingml/2006/main">
-              <a:graphicData uri="http://schemas.openxmlformats.org/drawingml/2006/picture">
-                <pic:pic xmlns:pic="http://schemas.openxmlformats.org/drawingml/2006/picture">
-                  <pic:nvPicPr>
-                    <pic:cNvPr id="1" name=""/>
-                    <pic:cNvPicPr/>
-                  </pic:nvPicPr>
-                  <pic:blipFill>
-                    <a:blip r:embed="rId34"/>
-                    <a:stretch>
-                      <a:fillRect/>
-                    </a:stretch>
-                  </pic:blipFill>
-                  <pic:spPr>
-                    <a:xfrm>
-                      <a:off x="0" y="0"/>
-                      <a:ext cx="5761355" cy="2921635"/>
-                    </a:xfrm>
-                    <a:prstGeom prst="rect">
-                      <a:avLst/>
-                    </a:prstGeom>
-                  </pic:spPr>
-                </pic:pic>
-              </a:graphicData>
-            </a:graphic>
-          </wp:inline>
-        </w:drawing>
-      </w:r>
-    </w:p>
-    <w:p>
-      <w:r>
-        <w:rPr>
-          <w:noProof/>
-        </w:rPr>
-        <w:lastRenderedPageBreak/>
-        <w:drawing>
-          <wp:inline distT="0" distB="0" distL="0" distR="0" wp14:anchorId="67F09ED6" wp14:editId="3D9915BC">
-            <wp:extent cx="5761355" cy="2912110"/>
-            <wp:effectExtent l="0" t="0" r="0" b="2540"/>
-            <wp:docPr id="14" name="Imagen 14"/>
-            <wp:cNvGraphicFramePr>
-              <a:graphicFrameLocks xmlns:a="http://schemas.openxmlformats.org/drawingml/2006/main" noChangeAspect="1"/>
-            </wp:cNvGraphicFramePr>
-            <a:graphic xmlns:a="http://schemas.openxmlformats.org/drawingml/2006/main">
-              <a:graphicData uri="http://schemas.openxmlformats.org/drawingml/2006/picture">
-                <pic:pic xmlns:pic="http://schemas.openxmlformats.org/drawingml/2006/picture">
-                  <pic:nvPicPr>
-                    <pic:cNvPr id="1" name=""/>
-                    <pic:cNvPicPr/>
-                  </pic:nvPicPr>
-                  <pic:blipFill>
-                    <a:blip r:embed="rId35"/>
-                    <a:stretch>
-                      <a:fillRect/>
-                    </a:stretch>
-                  </pic:blipFill>
-                  <pic:spPr>
-                    <a:xfrm>
-                      <a:off x="0" y="0"/>
-                      <a:ext cx="5761355" cy="2912110"/>
-                    </a:xfrm>
-                    <a:prstGeom prst="rect">
-                      <a:avLst/>
-                    </a:prstGeom>
-                  </pic:spPr>
-                </pic:pic>
-              </a:graphicData>
-            </a:graphic>
-          </wp:inline>
-        </w:drawing>
-      </w:r>
-    </w:p>
-    <w:p>
-      <w:r>
-        <w:rPr>
-          <w:noProof/>
-        </w:rPr>
-        <w:drawing>
-          <wp:inline distT="0" distB="0" distL="0" distR="0" wp14:anchorId="490AC4C9" wp14:editId="680BD214">
-            <wp:extent cx="5761355" cy="2898775"/>
-            <wp:effectExtent l="0" t="0" r="0" b="0"/>
-            <wp:docPr id="15" name="Imagen 15"/>
-            <wp:cNvGraphicFramePr>
-              <a:graphicFrameLocks xmlns:a="http://schemas.openxmlformats.org/drawingml/2006/main" noChangeAspect="1"/>
-            </wp:cNvGraphicFramePr>
-            <a:graphic xmlns:a="http://schemas.openxmlformats.org/drawingml/2006/main">
-              <a:graphicData uri="http://schemas.openxmlformats.org/drawingml/2006/picture">
-                <pic:pic xmlns:pic="http://schemas.openxmlformats.org/drawingml/2006/picture">
-                  <pic:nvPicPr>
-                    <pic:cNvPr id="1" name=""/>
-                    <pic:cNvPicPr/>
-                  </pic:nvPicPr>
-                  <pic:blipFill>
-                    <a:blip r:embed="rId36"/>
-                    <a:stretch>
-                      <a:fillRect/>
-                    </a:stretch>
-                  </pic:blipFill>
-                  <pic:spPr>
-                    <a:xfrm>
-                      <a:off x="0" y="0"/>
-                      <a:ext cx="5761355" cy="2898775"/>
-                    </a:xfrm>
-                    <a:prstGeom prst="rect">
-                      <a:avLst/>
-                    </a:prstGeom>
-                  </pic:spPr>
-                </pic:pic>
-              </a:graphicData>
-            </a:graphic>
-          </wp:inline>
-        </w:drawing>
-      </w:r>
-    </w:p>
-    <w:p>
-      <w:r>
-        <w:rPr>
-          <w:noProof/>
-        </w:rPr>
-        <w:lastRenderedPageBreak/>
-        <w:drawing>
-          <wp:inline distT="0" distB="0" distL="0" distR="0" wp14:anchorId="4C938D75" wp14:editId="51A82B1C">
-            <wp:extent cx="5761355" cy="2938145"/>
-            <wp:effectExtent l="0" t="0" r="0" b="0"/>
-            <wp:docPr id="16" name="Imagen 16"/>
             <wp:cNvGraphicFramePr>
               <a:graphicFrameLocks xmlns:a="http://schemas.openxmlformats.org/drawingml/2006/main" noChangeAspect="1"/>
             </wp:cNvGraphicFramePr>
@@ -7992,7 +8058,7 @@
                   <pic:spPr>
                     <a:xfrm>
                       <a:off x="0" y="0"/>
-                      <a:ext cx="5761355" cy="2938145"/>
+                      <a:ext cx="5761355" cy="2921635"/>
                     </a:xfrm>
                     <a:prstGeom prst="rect">
                       <a:avLst/>
@@ -8011,10 +8077,10 @@
           <w:noProof/>
         </w:rPr>
         <w:drawing>
-          <wp:inline distT="0" distB="0" distL="0" distR="0" wp14:anchorId="735BDA16" wp14:editId="545298B8">
-            <wp:extent cx="5761355" cy="2933700"/>
-            <wp:effectExtent l="0" t="0" r="0" b="0"/>
-            <wp:docPr id="17" name="Imagen 17"/>
+          <wp:inline distT="0" distB="0" distL="0" distR="0" wp14:anchorId="67F09ED6" wp14:editId="3D9915BC">
+            <wp:extent cx="5761355" cy="2912110"/>
+            <wp:effectExtent l="0" t="0" r="0" b="2540"/>
+            <wp:docPr id="14" name="Imagen 14"/>
             <wp:cNvGraphicFramePr>
               <a:graphicFrameLocks xmlns:a="http://schemas.openxmlformats.org/drawingml/2006/main" noChangeAspect="1"/>
             </wp:cNvGraphicFramePr>
@@ -8034,7 +8100,7 @@
                   <pic:spPr>
                     <a:xfrm>
                       <a:off x="0" y="0"/>
-                      <a:ext cx="5761355" cy="2933700"/>
+                      <a:ext cx="5761355" cy="2912110"/>
                     </a:xfrm>
                     <a:prstGeom prst="rect">
                       <a:avLst/>
@@ -8054,10 +8120,10 @@
         </w:rPr>
         <w:lastRenderedPageBreak/>
         <w:drawing>
-          <wp:inline distT="0" distB="0" distL="0" distR="0" wp14:anchorId="7154BBBD" wp14:editId="381B2C21">
-            <wp:extent cx="5761355" cy="2895600"/>
+          <wp:inline distT="0" distB="0" distL="0" distR="0" wp14:anchorId="490AC4C9" wp14:editId="680BD214">
+            <wp:extent cx="5761355" cy="2898775"/>
             <wp:effectExtent l="0" t="0" r="0" b="0"/>
-            <wp:docPr id="18" name="Imagen 18"/>
+            <wp:docPr id="15" name="Imagen 15"/>
             <wp:cNvGraphicFramePr>
               <a:graphicFrameLocks xmlns:a="http://schemas.openxmlformats.org/drawingml/2006/main" noChangeAspect="1"/>
             </wp:cNvGraphicFramePr>
@@ -8077,7 +8143,7 @@
                   <pic:spPr>
                     <a:xfrm>
                       <a:off x="0" y="0"/>
-                      <a:ext cx="5761355" cy="2895600"/>
+                      <a:ext cx="5761355" cy="2898775"/>
                     </a:xfrm>
                     <a:prstGeom prst="rect">
                       <a:avLst/>
@@ -8091,25 +8157,15 @@
       </w:r>
     </w:p>
     <w:p>
-      <w:pPr>
-        <w:pStyle w:val="Ttulo3"/>
-      </w:pPr>
-      <w:bookmarkStart w:id="37" w:name="_Toc41589217"/>
-      <w:r>
-        <w:t>8.4.3 Creación Nodo Emisor</w:t>
-      </w:r>
-      <w:bookmarkEnd w:id="37"/>
-    </w:p>
-    <w:p>
       <w:r>
         <w:rPr>
           <w:noProof/>
         </w:rPr>
         <w:drawing>
-          <wp:inline distT="0" distB="0" distL="0" distR="0" wp14:anchorId="30FA3D9E" wp14:editId="197CD5C7">
-            <wp:extent cx="5761355" cy="2655570"/>
+          <wp:inline distT="0" distB="0" distL="0" distR="0" wp14:anchorId="4C938D75" wp14:editId="51A82B1C">
+            <wp:extent cx="5761355" cy="2938145"/>
             <wp:effectExtent l="0" t="0" r="0" b="0"/>
-            <wp:docPr id="24" name="Imagen 24"/>
+            <wp:docPr id="16" name="Imagen 16"/>
             <wp:cNvGraphicFramePr>
               <a:graphicFrameLocks xmlns:a="http://schemas.openxmlformats.org/drawingml/2006/main" noChangeAspect="1"/>
             </wp:cNvGraphicFramePr>
@@ -8129,7 +8185,7 @@
                   <pic:spPr>
                     <a:xfrm>
                       <a:off x="0" y="0"/>
-                      <a:ext cx="5761355" cy="2655570"/>
+                      <a:ext cx="5761355" cy="2938145"/>
                     </a:xfrm>
                     <a:prstGeom prst="rect">
                       <a:avLst/>
@@ -8149,10 +8205,10 @@
         </w:rPr>
         <w:lastRenderedPageBreak/>
         <w:drawing>
-          <wp:inline distT="0" distB="0" distL="0" distR="0" wp14:anchorId="0BD34B4D" wp14:editId="26ED52FD">
-            <wp:extent cx="5761355" cy="2683510"/>
-            <wp:effectExtent l="0" t="0" r="0" b="2540"/>
-            <wp:docPr id="25" name="Imagen 25"/>
+          <wp:inline distT="0" distB="0" distL="0" distR="0" wp14:anchorId="735BDA16" wp14:editId="545298B8">
+            <wp:extent cx="5761355" cy="2933700"/>
+            <wp:effectExtent l="0" t="0" r="0" b="0"/>
+            <wp:docPr id="17" name="Imagen 17"/>
             <wp:cNvGraphicFramePr>
               <a:graphicFrameLocks xmlns:a="http://schemas.openxmlformats.org/drawingml/2006/main" noChangeAspect="1"/>
             </wp:cNvGraphicFramePr>
@@ -8172,7 +8228,7 @@
                   <pic:spPr>
                     <a:xfrm>
                       <a:off x="0" y="0"/>
-                      <a:ext cx="5761355" cy="2683510"/>
+                      <a:ext cx="5761355" cy="2933700"/>
                     </a:xfrm>
                     <a:prstGeom prst="rect">
                       <a:avLst/>
@@ -8191,10 +8247,10 @@
           <w:noProof/>
         </w:rPr>
         <w:drawing>
-          <wp:inline distT="0" distB="0" distL="0" distR="0" wp14:anchorId="423CAEEC" wp14:editId="1281690A">
-            <wp:extent cx="5761355" cy="2692400"/>
+          <wp:inline distT="0" distB="0" distL="0" distR="0" wp14:anchorId="7154BBBD" wp14:editId="381B2C21">
+            <wp:extent cx="5761355" cy="2895600"/>
             <wp:effectExtent l="0" t="0" r="0" b="0"/>
-            <wp:docPr id="26" name="Imagen 26"/>
+            <wp:docPr id="18" name="Imagen 18"/>
             <wp:cNvGraphicFramePr>
               <a:graphicFrameLocks xmlns:a="http://schemas.openxmlformats.org/drawingml/2006/main" noChangeAspect="1"/>
             </wp:cNvGraphicFramePr>
@@ -8214,7 +8270,7 @@
                   <pic:spPr>
                     <a:xfrm>
                       <a:off x="0" y="0"/>
-                      <a:ext cx="5761355" cy="2692400"/>
+                      <a:ext cx="5761355" cy="2895600"/>
                     </a:xfrm>
                     <a:prstGeom prst="rect">
                       <a:avLst/>
@@ -8228,15 +8284,26 @@
       </w:r>
     </w:p>
     <w:p>
+      <w:pPr>
+        <w:pStyle w:val="Ttulo3"/>
+      </w:pPr>
+      <w:bookmarkStart w:id="37" w:name="_Toc41589217"/>
+      <w:r>
+        <w:lastRenderedPageBreak/>
+        <w:t>8.4.3 Creación Nodo Emisor</w:t>
+      </w:r>
+      <w:bookmarkEnd w:id="37"/>
+    </w:p>
+    <w:p>
       <w:r>
         <w:rPr>
           <w:noProof/>
         </w:rPr>
         <w:drawing>
-          <wp:inline distT="0" distB="0" distL="0" distR="0" wp14:anchorId="6186AC77" wp14:editId="0AD8F168">
-            <wp:extent cx="5761355" cy="2687955"/>
+          <wp:inline distT="0" distB="0" distL="0" distR="0" wp14:anchorId="30FA3D9E" wp14:editId="197CD5C7">
+            <wp:extent cx="5761355" cy="2655570"/>
             <wp:effectExtent l="0" t="0" r="0" b="0"/>
-            <wp:docPr id="27" name="Imagen 27"/>
+            <wp:docPr id="24" name="Imagen 24"/>
             <wp:cNvGraphicFramePr>
               <a:graphicFrameLocks xmlns:a="http://schemas.openxmlformats.org/drawingml/2006/main" noChangeAspect="1"/>
             </wp:cNvGraphicFramePr>
@@ -8256,7 +8323,7 @@
                   <pic:spPr>
                     <a:xfrm>
                       <a:off x="0" y="0"/>
-                      <a:ext cx="5761355" cy="2687955"/>
+                      <a:ext cx="5761355" cy="2655570"/>
                     </a:xfrm>
                     <a:prstGeom prst="rect">
                       <a:avLst/>
@@ -8271,20 +8338,14 @@
     </w:p>
     <w:p>
       <w:r>
-        <w:lastRenderedPageBreak/>
-        <w:t>El siguiente paso es registrar un dispositivo</w:t>
-      </w:r>
-    </w:p>
-    <w:p>
-      <w:r>
         <w:rPr>
           <w:noProof/>
         </w:rPr>
         <w:drawing>
-          <wp:inline distT="0" distB="0" distL="0" distR="0" wp14:anchorId="0C875C5D" wp14:editId="1C454A58">
-            <wp:extent cx="5761355" cy="1202055"/>
-            <wp:effectExtent l="0" t="0" r="0" b="0"/>
-            <wp:docPr id="28" name="Imagen 28"/>
+          <wp:inline distT="0" distB="0" distL="0" distR="0" wp14:anchorId="0BD34B4D" wp14:editId="26ED52FD">
+            <wp:extent cx="5761355" cy="2683510"/>
+            <wp:effectExtent l="0" t="0" r="0" b="2540"/>
+            <wp:docPr id="25" name="Imagen 25"/>
             <wp:cNvGraphicFramePr>
               <a:graphicFrameLocks xmlns:a="http://schemas.openxmlformats.org/drawingml/2006/main" noChangeAspect="1"/>
             </wp:cNvGraphicFramePr>
@@ -8304,7 +8365,7 @@
                   <pic:spPr>
                     <a:xfrm>
                       <a:off x="0" y="0"/>
-                      <a:ext cx="5761355" cy="1202055"/>
+                      <a:ext cx="5761355" cy="2683510"/>
                     </a:xfrm>
                     <a:prstGeom prst="rect">
                       <a:avLst/>
@@ -8322,11 +8383,12 @@
         <w:rPr>
           <w:noProof/>
         </w:rPr>
+        <w:lastRenderedPageBreak/>
         <w:drawing>
-          <wp:inline distT="0" distB="0" distL="0" distR="0" wp14:anchorId="75F99072" wp14:editId="6543FB2C">
-            <wp:extent cx="5761355" cy="3346450"/>
-            <wp:effectExtent l="0" t="0" r="0" b="6350"/>
-            <wp:docPr id="29" name="Imagen 29"/>
+          <wp:inline distT="0" distB="0" distL="0" distR="0" wp14:anchorId="423CAEEC" wp14:editId="1281690A">
+            <wp:extent cx="5761355" cy="2692400"/>
+            <wp:effectExtent l="0" t="0" r="0" b="0"/>
+            <wp:docPr id="26" name="Imagen 26"/>
             <wp:cNvGraphicFramePr>
               <a:graphicFrameLocks xmlns:a="http://schemas.openxmlformats.org/drawingml/2006/main" noChangeAspect="1"/>
             </wp:cNvGraphicFramePr>
@@ -8346,7 +8408,7 @@
                   <pic:spPr>
                     <a:xfrm>
                       <a:off x="0" y="0"/>
-                      <a:ext cx="5761355" cy="3346450"/>
+                      <a:ext cx="5761355" cy="2692400"/>
                     </a:xfrm>
                     <a:prstGeom prst="rect">
                       <a:avLst/>
@@ -8365,10 +8427,10 @@
           <w:noProof/>
         </w:rPr>
         <w:drawing>
-          <wp:inline distT="0" distB="0" distL="0" distR="0" wp14:anchorId="2C7A4C72" wp14:editId="2DA7058C">
-            <wp:extent cx="5761355" cy="3059430"/>
-            <wp:effectExtent l="0" t="0" r="0" b="7620"/>
-            <wp:docPr id="30" name="Imagen 30"/>
+          <wp:inline distT="0" distB="0" distL="0" distR="0" wp14:anchorId="6186AC77" wp14:editId="0AD8F168">
+            <wp:extent cx="5761355" cy="2687955"/>
+            <wp:effectExtent l="0" t="0" r="0" b="0"/>
+            <wp:docPr id="27" name="Imagen 27"/>
             <wp:cNvGraphicFramePr>
               <a:graphicFrameLocks xmlns:a="http://schemas.openxmlformats.org/drawingml/2006/main" noChangeAspect="1"/>
             </wp:cNvGraphicFramePr>
@@ -8388,6 +8450,138 @@
                   <pic:spPr>
                     <a:xfrm>
                       <a:off x="0" y="0"/>
+                      <a:ext cx="5761355" cy="2687955"/>
+                    </a:xfrm>
+                    <a:prstGeom prst="rect">
+                      <a:avLst/>
+                    </a:prstGeom>
+                  </pic:spPr>
+                </pic:pic>
+              </a:graphicData>
+            </a:graphic>
+          </wp:inline>
+        </w:drawing>
+      </w:r>
+    </w:p>
+    <w:p>
+      <w:r>
+        <w:t>El siguiente paso es registrar un dispositivo</w:t>
+      </w:r>
+    </w:p>
+    <w:p>
+      <w:r>
+        <w:rPr>
+          <w:noProof/>
+        </w:rPr>
+        <w:drawing>
+          <wp:inline distT="0" distB="0" distL="0" distR="0" wp14:anchorId="0C875C5D" wp14:editId="1C454A58">
+            <wp:extent cx="5761355" cy="1202055"/>
+            <wp:effectExtent l="0" t="0" r="0" b="0"/>
+            <wp:docPr id="28" name="Imagen 28"/>
+            <wp:cNvGraphicFramePr>
+              <a:graphicFrameLocks xmlns:a="http://schemas.openxmlformats.org/drawingml/2006/main" noChangeAspect="1"/>
+            </wp:cNvGraphicFramePr>
+            <a:graphic xmlns:a="http://schemas.openxmlformats.org/drawingml/2006/main">
+              <a:graphicData uri="http://schemas.openxmlformats.org/drawingml/2006/picture">
+                <pic:pic xmlns:pic="http://schemas.openxmlformats.org/drawingml/2006/picture">
+                  <pic:nvPicPr>
+                    <pic:cNvPr id="1" name=""/>
+                    <pic:cNvPicPr/>
+                  </pic:nvPicPr>
+                  <pic:blipFill>
+                    <a:blip r:embed="rId47"/>
+                    <a:stretch>
+                      <a:fillRect/>
+                    </a:stretch>
+                  </pic:blipFill>
+                  <pic:spPr>
+                    <a:xfrm>
+                      <a:off x="0" y="0"/>
+                      <a:ext cx="5761355" cy="1202055"/>
+                    </a:xfrm>
+                    <a:prstGeom prst="rect">
+                      <a:avLst/>
+                    </a:prstGeom>
+                  </pic:spPr>
+                </pic:pic>
+              </a:graphicData>
+            </a:graphic>
+          </wp:inline>
+        </w:drawing>
+      </w:r>
+    </w:p>
+    <w:p>
+      <w:r>
+        <w:rPr>
+          <w:noProof/>
+        </w:rPr>
+        <w:lastRenderedPageBreak/>
+        <w:drawing>
+          <wp:inline distT="0" distB="0" distL="0" distR="0" wp14:anchorId="75F99072" wp14:editId="6543FB2C">
+            <wp:extent cx="5761355" cy="3346450"/>
+            <wp:effectExtent l="0" t="0" r="0" b="6350"/>
+            <wp:docPr id="29" name="Imagen 29"/>
+            <wp:cNvGraphicFramePr>
+              <a:graphicFrameLocks xmlns:a="http://schemas.openxmlformats.org/drawingml/2006/main" noChangeAspect="1"/>
+            </wp:cNvGraphicFramePr>
+            <a:graphic xmlns:a="http://schemas.openxmlformats.org/drawingml/2006/main">
+              <a:graphicData uri="http://schemas.openxmlformats.org/drawingml/2006/picture">
+                <pic:pic xmlns:pic="http://schemas.openxmlformats.org/drawingml/2006/picture">
+                  <pic:nvPicPr>
+                    <pic:cNvPr id="1" name=""/>
+                    <pic:cNvPicPr/>
+                  </pic:nvPicPr>
+                  <pic:blipFill>
+                    <a:blip r:embed="rId48"/>
+                    <a:stretch>
+                      <a:fillRect/>
+                    </a:stretch>
+                  </pic:blipFill>
+                  <pic:spPr>
+                    <a:xfrm>
+                      <a:off x="0" y="0"/>
+                      <a:ext cx="5761355" cy="3346450"/>
+                    </a:xfrm>
+                    <a:prstGeom prst="rect">
+                      <a:avLst/>
+                    </a:prstGeom>
+                  </pic:spPr>
+                </pic:pic>
+              </a:graphicData>
+            </a:graphic>
+          </wp:inline>
+        </w:drawing>
+      </w:r>
+    </w:p>
+    <w:p>
+      <w:r>
+        <w:rPr>
+          <w:noProof/>
+        </w:rPr>
+        <w:drawing>
+          <wp:inline distT="0" distB="0" distL="0" distR="0" wp14:anchorId="2C7A4C72" wp14:editId="2DA7058C">
+            <wp:extent cx="5761355" cy="3059430"/>
+            <wp:effectExtent l="0" t="0" r="0" b="7620"/>
+            <wp:docPr id="30" name="Imagen 30"/>
+            <wp:cNvGraphicFramePr>
+              <a:graphicFrameLocks xmlns:a="http://schemas.openxmlformats.org/drawingml/2006/main" noChangeAspect="1"/>
+            </wp:cNvGraphicFramePr>
+            <a:graphic xmlns:a="http://schemas.openxmlformats.org/drawingml/2006/main">
+              <a:graphicData uri="http://schemas.openxmlformats.org/drawingml/2006/picture">
+                <pic:pic xmlns:pic="http://schemas.openxmlformats.org/drawingml/2006/picture">
+                  <pic:nvPicPr>
+                    <pic:cNvPr id="1" name=""/>
+                    <pic:cNvPicPr/>
+                  </pic:nvPicPr>
+                  <pic:blipFill>
+                    <a:blip r:embed="rId49"/>
+                    <a:stretch>
+                      <a:fillRect/>
+                    </a:stretch>
+                  </pic:blipFill>
+                  <pic:spPr>
+                    <a:xfrm>
+                      <a:off x="0" y="0"/>
                       <a:ext cx="5761355" cy="3059430"/>
                     </a:xfrm>
                     <a:prstGeom prst="rect">
@@ -8403,15 +8597,15 @@
     </w:p>
     <w:p>
       <w:r>
+        <w:t>En el panel de opciones tenemos que elegir el método de activación ABP</w:t>
+      </w:r>
+    </w:p>
+    <w:p>
+      <w:r>
+        <w:rPr>
+          <w:noProof/>
+        </w:rPr>
         <w:lastRenderedPageBreak/>
-        <w:t>En el panel de opciones tenemos que elegir el método de activación ABP</w:t>
-      </w:r>
-    </w:p>
-    <w:p>
-      <w:r>
-        <w:rPr>
-          <w:noProof/>
-        </w:rPr>
         <w:drawing>
           <wp:anchor distT="0" distB="0" distL="114300" distR="114300" simplePos="0" relativeHeight="251663360" behindDoc="0" locked="0" layoutInCell="1" allowOverlap="1" wp14:anchorId="22250613" wp14:editId="366C88A6">
             <wp:simplePos x="1076325" y="1314450"/>
@@ -8436,7 +8630,7 @@
                     <pic:cNvPicPr/>
                   </pic:nvPicPr>
                   <pic:blipFill>
-                    <a:blip r:embed="rId47">
+                    <a:blip r:embed="rId50">
                       <a:extLst>
                         <a:ext uri="{28A0092B-C50C-407E-A947-70E740481C1C}">
                           <a14:useLocalDpi xmlns:a14="http://schemas.microsoft.com/office/drawing/2010/main" val="0"/>
@@ -8491,7 +8685,7 @@
                     <pic:cNvPicPr/>
                   </pic:nvPicPr>
                   <pic:blipFill>
-                    <a:blip r:embed="rId48"/>
+                    <a:blip r:embed="rId51"/>
                     <a:stretch>
                       <a:fillRect/>
                     </a:stretch>
@@ -8528,157 +8722,6 @@
             <wp:extent cx="5761355" cy="2619375"/>
             <wp:effectExtent l="0" t="0" r="0" b="9525"/>
             <wp:docPr id="32" name="Imagen 32"/>
-            <wp:cNvGraphicFramePr>
-              <a:graphicFrameLocks xmlns:a="http://schemas.openxmlformats.org/drawingml/2006/main" noChangeAspect="1"/>
-            </wp:cNvGraphicFramePr>
-            <a:graphic xmlns:a="http://schemas.openxmlformats.org/drawingml/2006/main">
-              <a:graphicData uri="http://schemas.openxmlformats.org/drawingml/2006/picture">
-                <pic:pic xmlns:pic="http://schemas.openxmlformats.org/drawingml/2006/picture">
-                  <pic:nvPicPr>
-                    <pic:cNvPr id="1" name=""/>
-                    <pic:cNvPicPr/>
-                  </pic:nvPicPr>
-                  <pic:blipFill>
-                    <a:blip r:embed="rId49"/>
-                    <a:stretch>
-                      <a:fillRect/>
-                    </a:stretch>
-                  </pic:blipFill>
-                  <pic:spPr>
-                    <a:xfrm>
-                      <a:off x="0" y="0"/>
-                      <a:ext cx="5761355" cy="2619375"/>
-                    </a:xfrm>
-                    <a:prstGeom prst="rect">
-                      <a:avLst/>
-                    </a:prstGeom>
-                  </pic:spPr>
-                </pic:pic>
-              </a:graphicData>
-            </a:graphic>
-          </wp:inline>
-        </w:drawing>
-      </w:r>
-    </w:p>
-    <w:p>
-      <w:r>
-        <w:t>Al cargar el programa en la sonda, esta empieza a enviar</w:t>
-      </w:r>
-      <w:r>
-        <w:t xml:space="preserve"> datos a nuestra aplicación en TTN.</w:t>
-      </w:r>
-    </w:p>
-    <w:p>
-      <w:r>
-        <w:rPr>
-          <w:noProof/>
-        </w:rPr>
-        <w:drawing>
-          <wp:inline distT="0" distB="0" distL="0" distR="0" wp14:anchorId="2962C165" wp14:editId="5EBFBCD6">
-            <wp:extent cx="5761355" cy="4133215"/>
-            <wp:effectExtent l="0" t="0" r="0" b="635"/>
-            <wp:docPr id="34" name="Imagen 34"/>
-            <wp:cNvGraphicFramePr>
-              <a:graphicFrameLocks xmlns:a="http://schemas.openxmlformats.org/drawingml/2006/main" noChangeAspect="1"/>
-            </wp:cNvGraphicFramePr>
-            <a:graphic xmlns:a="http://schemas.openxmlformats.org/drawingml/2006/main">
-              <a:graphicData uri="http://schemas.openxmlformats.org/drawingml/2006/picture">
-                <pic:pic xmlns:pic="http://schemas.openxmlformats.org/drawingml/2006/picture">
-                  <pic:nvPicPr>
-                    <pic:cNvPr id="1" name=""/>
-                    <pic:cNvPicPr/>
-                  </pic:nvPicPr>
-                  <pic:blipFill>
-                    <a:blip r:embed="rId50"/>
-                    <a:stretch>
-                      <a:fillRect/>
-                    </a:stretch>
-                  </pic:blipFill>
-                  <pic:spPr>
-                    <a:xfrm>
-                      <a:off x="0" y="0"/>
-                      <a:ext cx="5761355" cy="4133215"/>
-                    </a:xfrm>
-                    <a:prstGeom prst="rect">
-                      <a:avLst/>
-                    </a:prstGeom>
-                  </pic:spPr>
-                </pic:pic>
-              </a:graphicData>
-            </a:graphic>
-          </wp:inline>
-        </w:drawing>
-      </w:r>
-    </w:p>
-    <w:p>
-      <w:r>
-        <w:t xml:space="preserve">Esto es lo que recibe </w:t>
-      </w:r>
-      <w:r>
-        <w:t>la aplicación</w:t>
-      </w:r>
-    </w:p>
-    <w:p>
-      <w:r>
-        <w:rPr>
-          <w:noProof/>
-        </w:rPr>
-        <w:lastRenderedPageBreak/>
-        <w:drawing>
-          <wp:inline distT="0" distB="0" distL="0" distR="0" wp14:anchorId="71EA296F" wp14:editId="1122858A">
-            <wp:extent cx="5761355" cy="3785235"/>
-            <wp:effectExtent l="0" t="0" r="0" b="5715"/>
-            <wp:docPr id="35" name="Imagen 35"/>
-            <wp:cNvGraphicFramePr>
-              <a:graphicFrameLocks xmlns:a="http://schemas.openxmlformats.org/drawingml/2006/main" noChangeAspect="1"/>
-            </wp:cNvGraphicFramePr>
-            <a:graphic xmlns:a="http://schemas.openxmlformats.org/drawingml/2006/main">
-              <a:graphicData uri="http://schemas.openxmlformats.org/drawingml/2006/picture">
-                <pic:pic xmlns:pic="http://schemas.openxmlformats.org/drawingml/2006/picture">
-                  <pic:nvPicPr>
-                    <pic:cNvPr id="1" name=""/>
-                    <pic:cNvPicPr/>
-                  </pic:nvPicPr>
-                  <pic:blipFill>
-                    <a:blip r:embed="rId51"/>
-                    <a:stretch>
-                      <a:fillRect/>
-                    </a:stretch>
-                  </pic:blipFill>
-                  <pic:spPr>
-                    <a:xfrm>
-                      <a:off x="0" y="0"/>
-                      <a:ext cx="5761355" cy="3785235"/>
-                    </a:xfrm>
-                    <a:prstGeom prst="rect">
-                      <a:avLst/>
-                    </a:prstGeom>
-                  </pic:spPr>
-                </pic:pic>
-              </a:graphicData>
-            </a:graphic>
-          </wp:inline>
-        </w:drawing>
-      </w:r>
-    </w:p>
-    <w:p>
-      <w:r>
-        <w:t xml:space="preserve">Hay que tener en cuenta que el mensaje no llega en claro, </w:t>
-      </w:r>
-      <w:r>
-        <w:t>es un hexadecimal que codifica el mensaje ASCII. Para hacer la decodificación, he utilizado la siguiente función</w:t>
-      </w:r>
-    </w:p>
-    <w:p>
-      <w:r>
-        <w:rPr>
-          <w:noProof/>
-        </w:rPr>
-        <w:drawing>
-          <wp:inline distT="0" distB="0" distL="0" distR="0" wp14:anchorId="3B15DD08" wp14:editId="644EC4A9">
-            <wp:extent cx="5761355" cy="2872740"/>
-            <wp:effectExtent l="0" t="0" r="0" b="3810"/>
-            <wp:docPr id="37" name="Imagen 37"/>
             <wp:cNvGraphicFramePr>
               <a:graphicFrameLocks xmlns:a="http://schemas.openxmlformats.org/drawingml/2006/main" noChangeAspect="1"/>
             </wp:cNvGraphicFramePr>
@@ -8698,6 +8741,157 @@
                   <pic:spPr>
                     <a:xfrm>
                       <a:off x="0" y="0"/>
+                      <a:ext cx="5761355" cy="2619375"/>
+                    </a:xfrm>
+                    <a:prstGeom prst="rect">
+                      <a:avLst/>
+                    </a:prstGeom>
+                  </pic:spPr>
+                </pic:pic>
+              </a:graphicData>
+            </a:graphic>
+          </wp:inline>
+        </w:drawing>
+      </w:r>
+    </w:p>
+    <w:p>
+      <w:r>
+        <w:t>Al cargar el programa en la sonda, esta empieza a enviar</w:t>
+      </w:r>
+      <w:r>
+        <w:t xml:space="preserve"> datos a nuestra aplicación en TTN.</w:t>
+      </w:r>
+    </w:p>
+    <w:p>
+      <w:r>
+        <w:rPr>
+          <w:noProof/>
+        </w:rPr>
+        <w:drawing>
+          <wp:inline distT="0" distB="0" distL="0" distR="0" wp14:anchorId="2962C165" wp14:editId="5EBFBCD6">
+            <wp:extent cx="5761355" cy="4133215"/>
+            <wp:effectExtent l="0" t="0" r="0" b="635"/>
+            <wp:docPr id="34" name="Imagen 34"/>
+            <wp:cNvGraphicFramePr>
+              <a:graphicFrameLocks xmlns:a="http://schemas.openxmlformats.org/drawingml/2006/main" noChangeAspect="1"/>
+            </wp:cNvGraphicFramePr>
+            <a:graphic xmlns:a="http://schemas.openxmlformats.org/drawingml/2006/main">
+              <a:graphicData uri="http://schemas.openxmlformats.org/drawingml/2006/picture">
+                <pic:pic xmlns:pic="http://schemas.openxmlformats.org/drawingml/2006/picture">
+                  <pic:nvPicPr>
+                    <pic:cNvPr id="1" name=""/>
+                    <pic:cNvPicPr/>
+                  </pic:nvPicPr>
+                  <pic:blipFill>
+                    <a:blip r:embed="rId53"/>
+                    <a:stretch>
+                      <a:fillRect/>
+                    </a:stretch>
+                  </pic:blipFill>
+                  <pic:spPr>
+                    <a:xfrm>
+                      <a:off x="0" y="0"/>
+                      <a:ext cx="5761355" cy="4133215"/>
+                    </a:xfrm>
+                    <a:prstGeom prst="rect">
+                      <a:avLst/>
+                    </a:prstGeom>
+                  </pic:spPr>
+                </pic:pic>
+              </a:graphicData>
+            </a:graphic>
+          </wp:inline>
+        </w:drawing>
+      </w:r>
+    </w:p>
+    <w:p>
+      <w:r>
+        <w:t xml:space="preserve">Esto es lo que recibe </w:t>
+      </w:r>
+      <w:r>
+        <w:t>la aplicación</w:t>
+      </w:r>
+    </w:p>
+    <w:p>
+      <w:r>
+        <w:rPr>
+          <w:noProof/>
+        </w:rPr>
+        <w:lastRenderedPageBreak/>
+        <w:drawing>
+          <wp:inline distT="0" distB="0" distL="0" distR="0" wp14:anchorId="71EA296F" wp14:editId="1122858A">
+            <wp:extent cx="5761355" cy="3785235"/>
+            <wp:effectExtent l="0" t="0" r="0" b="5715"/>
+            <wp:docPr id="35" name="Imagen 35"/>
+            <wp:cNvGraphicFramePr>
+              <a:graphicFrameLocks xmlns:a="http://schemas.openxmlformats.org/drawingml/2006/main" noChangeAspect="1"/>
+            </wp:cNvGraphicFramePr>
+            <a:graphic xmlns:a="http://schemas.openxmlformats.org/drawingml/2006/main">
+              <a:graphicData uri="http://schemas.openxmlformats.org/drawingml/2006/picture">
+                <pic:pic xmlns:pic="http://schemas.openxmlformats.org/drawingml/2006/picture">
+                  <pic:nvPicPr>
+                    <pic:cNvPr id="1" name=""/>
+                    <pic:cNvPicPr/>
+                  </pic:nvPicPr>
+                  <pic:blipFill>
+                    <a:blip r:embed="rId54"/>
+                    <a:stretch>
+                      <a:fillRect/>
+                    </a:stretch>
+                  </pic:blipFill>
+                  <pic:spPr>
+                    <a:xfrm>
+                      <a:off x="0" y="0"/>
+                      <a:ext cx="5761355" cy="3785235"/>
+                    </a:xfrm>
+                    <a:prstGeom prst="rect">
+                      <a:avLst/>
+                    </a:prstGeom>
+                  </pic:spPr>
+                </pic:pic>
+              </a:graphicData>
+            </a:graphic>
+          </wp:inline>
+        </w:drawing>
+      </w:r>
+    </w:p>
+    <w:p>
+      <w:r>
+        <w:t xml:space="preserve">Hay que tener en cuenta que el mensaje no llega en claro, </w:t>
+      </w:r>
+      <w:r>
+        <w:t>es un hexadecimal que codifica el mensaje ASCII. Para hacer la decodificación, he utilizado la siguiente función</w:t>
+      </w:r>
+    </w:p>
+    <w:p>
+      <w:r>
+        <w:rPr>
+          <w:noProof/>
+        </w:rPr>
+        <w:drawing>
+          <wp:inline distT="0" distB="0" distL="0" distR="0" wp14:anchorId="3B15DD08" wp14:editId="644EC4A9">
+            <wp:extent cx="5761355" cy="2872740"/>
+            <wp:effectExtent l="0" t="0" r="0" b="3810"/>
+            <wp:docPr id="37" name="Imagen 37"/>
+            <wp:cNvGraphicFramePr>
+              <a:graphicFrameLocks xmlns:a="http://schemas.openxmlformats.org/drawingml/2006/main" noChangeAspect="1"/>
+            </wp:cNvGraphicFramePr>
+            <a:graphic xmlns:a="http://schemas.openxmlformats.org/drawingml/2006/main">
+              <a:graphicData uri="http://schemas.openxmlformats.org/drawingml/2006/picture">
+                <pic:pic xmlns:pic="http://schemas.openxmlformats.org/drawingml/2006/picture">
+                  <pic:nvPicPr>
+                    <pic:cNvPr id="1" name=""/>
+                    <pic:cNvPicPr/>
+                  </pic:nvPicPr>
+                  <pic:blipFill>
+                    <a:blip r:embed="rId55"/>
+                    <a:stretch>
+                      <a:fillRect/>
+                    </a:stretch>
+                  </pic:blipFill>
+                  <pic:spPr>
+                    <a:xfrm>
+                      <a:off x="0" y="0"/>
                       <a:ext cx="5761355" cy="2872740"/>
                     </a:xfrm>
                     <a:prstGeom prst="rect">
@@ -8713,15 +8907,7 @@
     </w:p>
     <w:p>
       <w:r>
-        <w:t xml:space="preserve">Una vez implementada, los siguiente </w:t>
-      </w:r>
-      <w:proofErr w:type="spellStart"/>
-      <w:r>
-        <w:t>Payloads</w:t>
-      </w:r>
-      <w:proofErr w:type="spellEnd"/>
-      <w:r>
-        <w:t xml:space="preserve"> que reciba la aplicación, serán decodificados.</w:t>
+        <w:t>Una vez implementada, los siguiente Payloads que reciba la aplicación, serán decodificados.</w:t>
       </w:r>
     </w:p>
     <w:p>
@@ -8900,21 +9086,7 @@
         <w:rPr>
           <w:lang w:val="en-US"/>
         </w:rPr>
-        <w:t xml:space="preserve">JSON: </w:t>
-      </w:r>
-      <w:proofErr w:type="spellStart"/>
-      <w:r>
-        <w:rPr>
-          <w:lang w:val="en-US"/>
-        </w:rPr>
-        <w:t>Javascript</w:t>
-      </w:r>
-      <w:proofErr w:type="spellEnd"/>
-      <w:r>
-        <w:rPr>
-          <w:lang w:val="en-US"/>
-        </w:rPr>
-        <w:t xml:space="preserve"> Object Notation</w:t>
+        <w:t>JSON: Javascript Object Notation</w:t>
       </w:r>
     </w:p>
     <w:p>
@@ -9031,7 +9203,7 @@
       <w:r>
         <w:t xml:space="preserve">[1] </w:t>
       </w:r>
-      <w:hyperlink r:id="rId53" w:history="1">
+      <w:hyperlink r:id="rId56" w:history="1">
         <w:r>
           <w:rPr>
             <w:rStyle w:val="Hipervnculo"/>
@@ -9052,7 +9224,7 @@
       <w:r>
         <w:t xml:space="preserve"> </w:t>
       </w:r>
-      <w:hyperlink r:id="rId54" w:history="1">
+      <w:hyperlink r:id="rId57" w:history="1">
         <w:r>
           <w:rPr>
             <w:rStyle w:val="Hipervnculo"/>
@@ -9075,7 +9247,7 @@
         </w:rPr>
         <w:t>[3]</w:t>
       </w:r>
-      <w:hyperlink r:id="rId55" w:history="1">
+      <w:hyperlink r:id="rId58" w:history="1">
         <w:r>
           <w:rPr>
             <w:rStyle w:val="Hipervnculo"/>
@@ -9100,7 +9272,7 @@
         </w:rPr>
         <w:t>]</w:t>
       </w:r>
-      <w:hyperlink r:id="rId56" w:history="1">
+      <w:hyperlink r:id="rId59" w:history="1">
         <w:r>
           <w:rPr>
             <w:rStyle w:val="Hipervnculo"/>
@@ -9111,9 +9283,9 @@
     </w:p>
     <w:p/>
     <w:sectPr>
-      <w:headerReference w:type="default" r:id="rId57"/>
-      <w:footerReference w:type="default" r:id="rId58"/>
-      <w:footerReference w:type="first" r:id="rId59"/>
+      <w:headerReference w:type="default" r:id="rId60"/>
+      <w:footerReference w:type="default" r:id="rId61"/>
+      <w:footerReference w:type="first" r:id="rId62"/>
       <w:pgSz w:w="11906" w:h="16838"/>
       <w:pgMar w:top="1417" w:right="1133" w:bottom="1417" w:left="1700" w:header="708" w:footer="708" w:gutter="0"/>
       <w:pgNumType w:start="0"/>
@@ -12580,6 +12752,25 @@
       <w:spacing w:before="0" w:after="0" w:line="240" w:lineRule="auto"/>
     </w:pPr>
   </w:style>
+  <w:style w:type="table" w:styleId="Tablaconcuadrcula">
+    <w:name w:val="Table Grid"/>
+    <w:basedOn w:val="Tablanormal"/>
+    <w:uiPriority w:val="39"/>
+    <w:rsid w:val="00F611B4"/>
+    <w:pPr>
+      <w:spacing w:before="0" w:after="0" w:line="240" w:lineRule="auto"/>
+    </w:pPr>
+    <w:tblPr>
+      <w:tblBorders>
+        <w:top w:val="single" w:sz="4" w:space="0" w:color="auto"/>
+        <w:left w:val="single" w:sz="4" w:space="0" w:color="auto"/>
+        <w:bottom w:val="single" w:sz="4" w:space="0" w:color="auto"/>
+        <w:right w:val="single" w:sz="4" w:space="0" w:color="auto"/>
+        <w:insideH w:val="single" w:sz="4" w:space="0" w:color="auto"/>
+        <w:insideV w:val="single" w:sz="4" w:space="0" w:color="auto"/>
+      </w:tblBorders>
+    </w:tblPr>
+  </w:style>
 </w:styles>
 </file>
 

</xml_diff>

<commit_message>
Cambios en el payload
</commit_message>
<xml_diff>
--- a/portada-doc.docx
+++ b/portada-doc.docx
@@ -3072,7 +3072,7 @@
                 <w:noProof/>
                 <w:webHidden/>
               </w:rPr>
-              <w:t>14</w:t>
+              <w:t>15</w:t>
             </w:r>
             <w:r>
               <w:rPr>
@@ -3233,7 +3233,7 @@
                 <w:noProof/>
                 <w:webHidden/>
               </w:rPr>
-              <w:t>15</w:t>
+              <w:t>16</w:t>
             </w:r>
             <w:r>
               <w:rPr>
@@ -3323,7 +3323,7 @@
                 <w:noProof/>
                 <w:webHidden/>
               </w:rPr>
-              <w:t>15</w:t>
+              <w:t>16</w:t>
             </w:r>
             <w:r>
               <w:rPr>
@@ -3413,7 +3413,7 @@
                 <w:noProof/>
                 <w:webHidden/>
               </w:rPr>
-              <w:t>15</w:t>
+              <w:t>16</w:t>
             </w:r>
             <w:r>
               <w:rPr>
@@ -3484,7 +3484,7 @@
                 <w:noProof/>
                 <w:webHidden/>
               </w:rPr>
-              <w:t>15</w:t>
+              <w:t>16</w:t>
             </w:r>
             <w:r>
               <w:rPr>
@@ -3555,7 +3555,7 @@
                 <w:noProof/>
                 <w:webHidden/>
               </w:rPr>
-              <w:t>15</w:t>
+              <w:t>16</w:t>
             </w:r>
             <w:r>
               <w:rPr>
@@ -3697,7 +3697,7 @@
                 <w:noProof/>
                 <w:webHidden/>
               </w:rPr>
-              <w:t>16</w:t>
+              <w:t>19</w:t>
             </w:r>
             <w:r>
               <w:rPr>
@@ -3768,7 +3768,7 @@
                 <w:noProof/>
                 <w:webHidden/>
               </w:rPr>
-              <w:t>16</w:t>
+              <w:t>19</w:t>
             </w:r>
             <w:r>
               <w:rPr>
@@ -3839,7 +3839,7 @@
                 <w:noProof/>
                 <w:webHidden/>
               </w:rPr>
-              <w:t>16</w:t>
+              <w:t>19</w:t>
             </w:r>
             <w:r>
               <w:rPr>
@@ -3910,7 +3910,7 @@
                 <w:noProof/>
                 <w:webHidden/>
               </w:rPr>
-              <w:t>19</w:t>
+              <w:t>21</w:t>
             </w:r>
             <w:r>
               <w:rPr>
@@ -3981,7 +3981,7 @@
                 <w:noProof/>
                 <w:webHidden/>
               </w:rPr>
-              <w:t>22</w:t>
+              <w:t>25</w:t>
             </w:r>
             <w:r>
               <w:rPr>
@@ -4069,7 +4069,7 @@
                 <w:noProof/>
                 <w:webHidden/>
               </w:rPr>
-              <w:t>28</w:t>
+              <w:t>31</w:t>
             </w:r>
             <w:r>
               <w:rPr>
@@ -4157,7 +4157,7 @@
                 <w:noProof/>
                 <w:webHidden/>
               </w:rPr>
-              <w:t>28</w:t>
+              <w:t>31</w:t>
             </w:r>
             <w:r>
               <w:rPr>
@@ -4228,7 +4228,7 @@
                 <w:noProof/>
                 <w:webHidden/>
               </w:rPr>
-              <w:t>28</w:t>
+              <w:t>31</w:t>
             </w:r>
             <w:r>
               <w:rPr>
@@ -4300,7 +4300,7 @@
                 <w:noProof/>
                 <w:webHidden/>
               </w:rPr>
-              <w:t>28</w:t>
+              <w:t>31</w:t>
             </w:r>
             <w:r>
               <w:rPr>
@@ -4389,7 +4389,7 @@
                 <w:noProof/>
                 <w:webHidden/>
               </w:rPr>
-              <w:t>28</w:t>
+              <w:t>31</w:t>
             </w:r>
             <w:r>
               <w:rPr>
@@ -5183,7 +5183,39 @@
     <w:p>
       <w:r>
         <w:lastRenderedPageBreak/>
-        <w:t>SigFox es una compañía francesa fundada en 2009 que proporciona el servidio de red de cobertura amplia de bajo consumo LPWAN(Low Power Wide Area Network), es inalámbrica y fue creada para que funcione e interactúe con dispositivos de bajo consumo energético</w:t>
+        <w:t xml:space="preserve">SigFox es una compañía francesa fundada en 2009 que proporciona el </w:t>
+      </w:r>
+      <w:proofErr w:type="spellStart"/>
+      <w:r>
+        <w:t>servidio</w:t>
+      </w:r>
+      <w:proofErr w:type="spellEnd"/>
+      <w:r>
+        <w:t xml:space="preserve"> de red de cobertura amplia de bajo consumo </w:t>
+      </w:r>
+      <w:proofErr w:type="gramStart"/>
+      <w:r>
+        <w:t>LPWAN(</w:t>
+      </w:r>
+      <w:proofErr w:type="gramEnd"/>
+      <w:r>
+        <w:t xml:space="preserve">Low </w:t>
+      </w:r>
+      <w:proofErr w:type="spellStart"/>
+      <w:r>
+        <w:t>Power</w:t>
+      </w:r>
+      <w:proofErr w:type="spellEnd"/>
+      <w:r>
+        <w:t xml:space="preserve"> Wide </w:t>
+      </w:r>
+      <w:proofErr w:type="spellStart"/>
+      <w:r>
+        <w:t>Area</w:t>
+      </w:r>
+      <w:proofErr w:type="spellEnd"/>
+      <w:r>
+        <w:t xml:space="preserve"> Network), es inalámbrica y fue creada para que funcione e interactúe con dispositivos de bajo consumo energético</w:t>
       </w:r>
       <w:r>
         <w:t>, con tasas de transferencias de datos de hasta 12 bytes.</w:t>
@@ -5228,7 +5260,15 @@
     </w:p>
     <w:p>
       <w:r>
-        <w:t>Este protocolo no es el adecuado para este proyecto por que se busca</w:t>
+        <w:t xml:space="preserve">Este protocolo no es el adecuado para este proyecto </w:t>
+      </w:r>
+      <w:proofErr w:type="spellStart"/>
+      <w:r>
+        <w:t>por que</w:t>
+      </w:r>
+      <w:proofErr w:type="spellEnd"/>
+      <w:r>
+        <w:t xml:space="preserve"> se busca</w:t>
       </w:r>
       <w:r>
         <w:t xml:space="preserve"> abaratar al máximo el coste y que pueda ser utilizado en</w:t>
@@ -5309,14 +5349,43 @@
       </w:r>
     </w:p>
     <w:p>
+      <w:proofErr w:type="spellStart"/>
       <w:r>
         <w:t>N</w:t>
       </w:r>
       <w:r>
-        <w:t>arrowband-IoT</w:t>
-      </w:r>
-      <w:r>
-        <w:t xml:space="preserve"> es una LPWAN(Low Power Wide Area Network)</w:t>
+        <w:t>arrowband</w:t>
+      </w:r>
+      <w:proofErr w:type="spellEnd"/>
+      <w:r>
+        <w:t>-IoT</w:t>
+      </w:r>
+      <w:r>
+        <w:t xml:space="preserve"> es una </w:t>
+      </w:r>
+      <w:proofErr w:type="gramStart"/>
+      <w:r>
+        <w:t>LPWAN(</w:t>
+      </w:r>
+      <w:proofErr w:type="gramEnd"/>
+      <w:r>
+        <w:t xml:space="preserve">Low </w:t>
+      </w:r>
+      <w:proofErr w:type="spellStart"/>
+      <w:r>
+        <w:t>Power</w:t>
+      </w:r>
+      <w:proofErr w:type="spellEnd"/>
+      <w:r>
+        <w:t xml:space="preserve"> Wide </w:t>
+      </w:r>
+      <w:proofErr w:type="spellStart"/>
+      <w:r>
+        <w:t>Area</w:t>
+      </w:r>
+      <w:proofErr w:type="spellEnd"/>
+      <w:r>
+        <w:t xml:space="preserve"> Network)</w:t>
       </w:r>
       <w:r>
         <w:t>, es un estándar de tecnología de radio desarrollado por 3GPP</w:t>
@@ -5325,20 +5394,44 @@
         <w:t xml:space="preserve">. </w:t>
       </w:r>
       <w:r>
-        <w:t xml:space="preserve">Esta tecnología hace uso de bandas de espectro licenciadas, por lo que no existen intereferencias con otras tecnologías, haciendo que la robustez de las comunicaciones sea mucho mayor y no dependa del número de dispositivos en las proximidades. </w:t>
-      </w:r>
-      <w:r>
-        <w:t>Las bandas de frecuencia reservadas para NB-IoT están en el rango de los 700 y 800 Mhz, lo que facilita la penetración en edificios y s</w:t>
+        <w:t xml:space="preserve">Esta tecnología hace uso de bandas de espectro licenciadas, por lo que no existen </w:t>
+      </w:r>
+      <w:proofErr w:type="spellStart"/>
+      <w:r>
+        <w:t>intereferencias</w:t>
+      </w:r>
+      <w:proofErr w:type="spellEnd"/>
+      <w:r>
+        <w:t xml:space="preserve"> con otras tecnologías, haciendo que la robustez de las comunicaciones sea mucho mayor y no dependa del número de dispositivos en las proximidades. </w:t>
+      </w:r>
+      <w:r>
+        <w:t xml:space="preserve">Las bandas de frecuencia reservadas para NB-IoT están en el rango de los 700 y 800 </w:t>
+      </w:r>
+      <w:proofErr w:type="spellStart"/>
+      <w:r>
+        <w:t>Mhz</w:t>
+      </w:r>
+      <w:proofErr w:type="spellEnd"/>
+      <w:r>
+        <w:t>, lo que facilita la penetración en edificios y s</w:t>
       </w:r>
       <w:r>
         <w:t xml:space="preserve">ótanos, haciendo que la tecnología se pueda operar en un mayor número </w:t>
       </w:r>
       <w:r>
         <w:lastRenderedPageBreak/>
-        <w:t>de escenarios que las redes WPA y LPWA</w:t>
-      </w:r>
-      <w:r>
-        <w:t>[2]</w:t>
+        <w:t xml:space="preserve">de escenarios que las redes WPA y </w:t>
+      </w:r>
+      <w:proofErr w:type="gramStart"/>
+      <w:r>
+        <w:t>LPWA</w:t>
+      </w:r>
+      <w:r>
+        <w:t>[</w:t>
+      </w:r>
+      <w:proofErr w:type="gramEnd"/>
+      <w:r>
+        <w:t>2]</w:t>
       </w:r>
       <w:r>
         <w:t xml:space="preserve">. Hace uso </w:t>
@@ -5433,14 +5526,27 @@
     </w:p>
     <w:p>
       <w:r>
-        <w:t xml:space="preserve">El sistema global para las comunicaciones móviles o GSM, </w:t>
+        <w:t xml:space="preserve">El sistema global para las comunicaciones móviles o </w:t>
+      </w:r>
+      <w:proofErr w:type="gramStart"/>
+      <w:r>
+        <w:t>GSM,</w:t>
+      </w:r>
+      <w:proofErr w:type="gramEnd"/>
+      <w:r>
+        <w:t xml:space="preserve"> </w:t>
       </w:r>
       <w:r>
         <w:t>se trata de un estándar muy utilizado desde principio</w:t>
       </w:r>
       <w:r>
-        <w:t>s de siglo y también se conoce como 2G debido a que supuso un salto de las comunicaciones analógicas a las digitales. La banda de frecuencia en la que opera el GSM difiere según el territorio. En Europa se utiliza el espectro radioeléctrico de 900 y 1800 Mhz</w:t>
-      </w:r>
+        <w:t xml:space="preserve">s de siglo y también se conoce como 2G debido a que supuso un salto de las comunicaciones analógicas a las digitales. La banda de frecuencia en la que opera el GSM difiere según el territorio. En Europa se utiliza el espectro radioeléctrico de 900 y 1800 </w:t>
+      </w:r>
+      <w:proofErr w:type="spellStart"/>
+      <w:r>
+        <w:t>Mhz</w:t>
+      </w:r>
+      <w:proofErr w:type="spellEnd"/>
       <w:r>
         <w:t xml:space="preserve">. Esto hace que no todos los dispositivos GSM puedan funcionar en todo el mundo, a no ser que su tecnología esté preparada para conectarse a todas las bandas. </w:t>
       </w:r>
@@ -5837,56 +5943,99 @@
       <w:r>
         <w:t xml:space="preserve">- </w:t>
       </w:r>
+      <w:proofErr w:type="spellStart"/>
       <w:r>
         <w:rPr>
           <w:b/>
           <w:bCs/>
         </w:rPr>
-        <w:t>Product Owner</w:t>
-      </w:r>
-      <w:r>
-        <w:t xml:space="preserve">: </w:t>
-      </w:r>
-      <w:r>
-        <w:t xml:space="preserve">se asegura de que el equipo de Scrum trabaje de forma adecuada desde la perspectiva de negocio. Se encarga de escribir las historias de usuario, priorizándolas </w:t>
-      </w:r>
-      <w:r>
-        <w:t>y colocándolas en el Product Backlog.</w:t>
-      </w:r>
-    </w:p>
-    <w:p>
-      <w:r>
-        <w:t xml:space="preserve">Las historias de usuario </w:t>
-      </w:r>
-      <w:r>
-        <w:t>es la representación de un requisito escrito en una o dos frases utilizando el lenguaje común del usuario. Son una forma rápida de administrar los requisitos de los usuarios sin tener que elaborar gran cantidad de documentos formales y sin requerir de mucho tiempo para administrarlos.</w:t>
-      </w:r>
-    </w:p>
-    <w:p>
-      <w:r>
-        <w:t>El Product Backlog o pila</w:t>
-      </w:r>
-      <w:r>
-        <w:t xml:space="preserve"> de producto es un listado de todas las tareas o historias de usuario </w:t>
-      </w:r>
-      <w:r>
-        <w:t>que se pretenden hacer durante el desarrollo de un proyecto. Todas las tareas deben list</w:t>
-      </w:r>
-      <w:r>
-        <w:t>arse en esta lista, para que estén visibles ante todo el equipo y se pueda tener una visión panorámica de todo lo que se espera realizar.</w:t>
-      </w:r>
-    </w:p>
-    <w:p>
-      <w:r>
-        <w:t xml:space="preserve">- </w:t>
-      </w:r>
+        <w:t>Product</w:t>
+      </w:r>
+      <w:proofErr w:type="spellEnd"/>
       <w:r>
         <w:rPr>
           <w:b/>
           <w:bCs/>
         </w:rPr>
-        <w:t>Scrum Master</w:t>
-      </w:r>
+        <w:t xml:space="preserve"> </w:t>
+      </w:r>
+      <w:proofErr w:type="spellStart"/>
+      <w:r>
+        <w:rPr>
+          <w:b/>
+          <w:bCs/>
+        </w:rPr>
+        <w:t>Owner</w:t>
+      </w:r>
+      <w:proofErr w:type="spellEnd"/>
+      <w:r>
+        <w:t xml:space="preserve">: </w:t>
+      </w:r>
+      <w:r>
+        <w:t xml:space="preserve">se asegura de que el equipo de Scrum trabaje de forma adecuada desde la perspectiva de negocio. Se encarga de escribir las historias de usuario, priorizándolas </w:t>
+      </w:r>
+      <w:r>
+        <w:t xml:space="preserve">y colocándolas en el </w:t>
+      </w:r>
+      <w:proofErr w:type="spellStart"/>
+      <w:r>
+        <w:t>Product</w:t>
+      </w:r>
+      <w:proofErr w:type="spellEnd"/>
+      <w:r>
+        <w:t xml:space="preserve"> Backlog.</w:t>
+      </w:r>
+    </w:p>
+    <w:p>
+      <w:r>
+        <w:t xml:space="preserve">Las historias de usuario </w:t>
+      </w:r>
+      <w:r>
+        <w:t>es la representación de un requisito escrito en una o dos frases utilizando el lenguaje común del usuario. Son una forma rápida de administrar los requisitos de los usuarios sin tener que elaborar gran cantidad de documentos formales y sin requerir de mucho tiempo para administrarlos.</w:t>
+      </w:r>
+    </w:p>
+    <w:p>
+      <w:r>
+        <w:t xml:space="preserve">El </w:t>
+      </w:r>
+      <w:proofErr w:type="spellStart"/>
+      <w:r>
+        <w:t>Product</w:t>
+      </w:r>
+      <w:proofErr w:type="spellEnd"/>
+      <w:r>
+        <w:t xml:space="preserve"> Backlog o pila</w:t>
+      </w:r>
+      <w:r>
+        <w:t xml:space="preserve"> de producto es un listado de todas las tareas o historias de usuario </w:t>
+      </w:r>
+      <w:r>
+        <w:t>que se pretenden hacer durante el desarrollo de un proyecto. Todas las tareas deben list</w:t>
+      </w:r>
+      <w:r>
+        <w:t>arse en esta lista, para que estén visibles ante todo el equipo y se pueda tener una visión panorámica de todo lo que se espera realizar.</w:t>
+      </w:r>
+    </w:p>
+    <w:p>
+      <w:r>
+        <w:t xml:space="preserve">- </w:t>
+      </w:r>
+      <w:r>
+        <w:rPr>
+          <w:b/>
+          <w:bCs/>
+        </w:rPr>
+        <w:t xml:space="preserve">Scrum </w:t>
+      </w:r>
+      <w:proofErr w:type="gramStart"/>
+      <w:r>
+        <w:rPr>
+          <w:b/>
+          <w:bCs/>
+        </w:rPr>
+        <w:t>Master</w:t>
+      </w:r>
+      <w:proofErr w:type="gramEnd"/>
       <w:r>
         <w:t>:</w:t>
       </w:r>
@@ -6121,7 +6270,15 @@
         <w:t>L</w:t>
       </w:r>
       <w:r>
-        <w:t xml:space="preserve">oRa o LoRaWAN es una especificación para redes de baja </w:t>
+        <w:t xml:space="preserve">oRa o </w:t>
+      </w:r>
+      <w:proofErr w:type="spellStart"/>
+      <w:r>
+        <w:t>LoRaWAN</w:t>
+      </w:r>
+      <w:proofErr w:type="spellEnd"/>
+      <w:r>
+        <w:t xml:space="preserve"> es una especificación para redes de baja </w:t>
       </w:r>
       <w:r>
         <w:t>potencia</w:t>
@@ -6132,7 +6289,15 @@
     </w:p>
     <w:p>
       <w:r>
-        <w:t>El estándar de red de LoRa, apunta a requerimientos característicos de IoT, tales como conexiones bidireccionalmente seguras, bajo consumo de energía, largo alcance de comunicación, bajas velocidades de datos, baja frecuencia de transmisión, movilidad y servicios de localización</w:t>
+        <w:t xml:space="preserve">El estándar de red de </w:t>
+      </w:r>
+      <w:proofErr w:type="gramStart"/>
+      <w:r>
+        <w:t>LoRa,</w:t>
+      </w:r>
+      <w:proofErr w:type="gramEnd"/>
+      <w:r>
+        <w:t xml:space="preserve"> apunta a requerimientos característicos de IoT, tales como conexiones bidireccionalmente seguras, bajo consumo de energía, largo alcance de comunicación, bajas velocidades de datos, baja frecuencia de transmisión, movilidad y servicios de localización</w:t>
       </w:r>
       <w:r>
         <w:t xml:space="preserve">. Permite la interconexión entre objetos inteligentes sin la necesidad de </w:t>
@@ -6157,11 +6322,16 @@
       <w:r>
         <w:t xml:space="preserve">Las redes LoRa están formadas por dos tipos de dispositivos, los dispositivos finales y las puertas de enlace o </w:t>
       </w:r>
+      <w:proofErr w:type="spellStart"/>
       <w:r>
         <w:t>g</w:t>
       </w:r>
       <w:r>
-        <w:t xml:space="preserve">ateways. Las puertas de enlace se encargan de recibir todos los mensajes de los dispositivos finales, </w:t>
+        <w:t>ateways</w:t>
+      </w:r>
+      <w:proofErr w:type="spellEnd"/>
+      <w:r>
+        <w:t xml:space="preserve">. Las puertas de enlace se encargan de recibir todos los mensajes de los dispositivos finales, </w:t>
       </w:r>
       <w:r>
         <w:t>y a partir de esta, se pueden enviar a través de Internet para su posterior tratamiento.</w:t>
@@ -6186,8 +6356,13 @@
       <w:r>
         <w:t xml:space="preserve"> </w:t>
       </w:r>
-      <w:r>
-        <w:t xml:space="preserve">Además la comunicación entre dispositivos puede ser unidireccional o bidireccional, el estándar </w:t>
+      <w:proofErr w:type="gramStart"/>
+      <w:r>
+        <w:t>Además</w:t>
+      </w:r>
+      <w:proofErr w:type="gramEnd"/>
+      <w:r>
+        <w:t xml:space="preserve"> la comunicación entre dispositivos puede ser unidireccional o bidireccional, el estándar </w:t>
       </w:r>
       <w:r>
         <w:t xml:space="preserve">soporta multidifusión, permitiendo actualización de software en forma inalámbrica u otras formas de distribución de </w:t>
@@ -6276,7 +6451,15 @@
         <w:t xml:space="preserve"> El hardware libre son los dispositivos cuyas especificaciones y diagramas son de acceso público, de manera que cualquiera puede replicarlos. </w:t>
       </w:r>
       <w:r>
-        <w:t>De esta forma, cualquier entidad puede crear sus propias placas, pudiendo ser diferentes entre ellas pero igualmente funcionales al partir de la misma base.</w:t>
+        <w:t xml:space="preserve">De esta forma, cualquier entidad puede crear sus propias placas, pudiendo ser diferentes entre </w:t>
+      </w:r>
+      <w:proofErr w:type="gramStart"/>
+      <w:r>
+        <w:t>ellas</w:t>
+      </w:r>
+      <w:proofErr w:type="gramEnd"/>
+      <w:r>
+        <w:t xml:space="preserve"> pero igualmente funcionales al partir de la misma base.</w:t>
       </w:r>
       <w:r>
         <w:t>[4]</w:t>
@@ -6324,7 +6507,15 @@
         <w:t xml:space="preserve">También ese conocido por su comunidad, </w:t>
       </w:r>
       <w:r>
-        <w:t>dónde la mayoría de usuarios se ayudan entre ellos para construir sus propios dispositivos.</w:t>
+        <w:t xml:space="preserve">dónde la mayoría de </w:t>
+      </w:r>
+      <w:proofErr w:type="gramStart"/>
+      <w:r>
+        <w:t>usuarios</w:t>
+      </w:r>
+      <w:proofErr w:type="gramEnd"/>
+      <w:r>
+        <w:t xml:space="preserve"> se ayudan entre ellos para construir sus propios dispositivos.</w:t>
       </w:r>
     </w:p>
     <w:p>
@@ -6401,7 +6592,15 @@
     <w:p>
       <w:r>
         <w:lastRenderedPageBreak/>
-        <w:t>Fireworks es un software de edición de mapas de bits y de gráficos vectoriales que forma parte de Adobe Creative Suite, el cual está integrado por diferentes aplicaciones y herramientas focalizadas principalmente en la publicación web, impresa y postproducción de video.</w:t>
+        <w:t xml:space="preserve">Fireworks es un software de edición de mapas de bits y de gráficos vectoriales que forma parte de Adobe </w:t>
+      </w:r>
+      <w:proofErr w:type="spellStart"/>
+      <w:r>
+        <w:t>Creative</w:t>
+      </w:r>
+      <w:proofErr w:type="spellEnd"/>
+      <w:r>
+        <w:t xml:space="preserve"> Suite, el cual está integrado por diferentes aplicaciones y herramientas focalizadas principalmente en la publicación web, impresa y postproducción de video.</w:t>
       </w:r>
     </w:p>
     <w:p>
@@ -6503,7 +6702,15 @@
     </w:p>
     <w:p>
       <w:r>
-        <w:t>Para almacenar todos los directorios, se ha creado un repositorio llamado TFG, con  las diferentes carpetas y archivos que lo componen.</w:t>
+        <w:t xml:space="preserve">Para almacenar todos los directorios, se ha creado un repositorio llamado TFG, </w:t>
+      </w:r>
+      <w:proofErr w:type="gramStart"/>
+      <w:r>
+        <w:t>con  las</w:t>
+      </w:r>
+      <w:proofErr w:type="gramEnd"/>
+      <w:r>
+        <w:t xml:space="preserve"> diferentes carpetas y archivos que lo componen.</w:t>
       </w:r>
     </w:p>
     <w:p>
@@ -6583,7 +6790,15 @@
     </w:p>
     <w:p>
       <w:r>
-        <w:t>Trello es un software de administración de proyectos con interfaz web y con cliente para dispositivos móviles. Emplea el sistema Kanban para el registro de actividades mediante tarjetas virtuales. Se utilizan una listas que representan estados por donde van pasando las distintas actividades.</w:t>
+        <w:t xml:space="preserve">Trello es un software de administración de proyectos con interfaz web y con cliente para dispositivos móviles. Emplea el sistema Kanban para el registro de actividades mediante tarjetas virtuales. Se utilizan </w:t>
+      </w:r>
+      <w:proofErr w:type="gramStart"/>
+      <w:r>
+        <w:t>una listas</w:t>
+      </w:r>
+      <w:proofErr w:type="gramEnd"/>
+      <w:r>
+        <w:t xml:space="preserve"> que representan estados por donde van pasando las distintas actividades.</w:t>
       </w:r>
     </w:p>
     <w:p>
@@ -6713,22 +6928,31 @@
       <w:bookmarkEnd w:id="27"/>
     </w:p>
     <w:p>
-      <w:pPr>
-        <w:rPr>
-          <w:color w:val="808080" w:themeColor="background1" w:themeShade="80"/>
-        </w:rPr>
-      </w:pPr>
-      <w:r>
-        <w:rPr>
-          <w:color w:val="808080" w:themeColor="background1" w:themeShade="80"/>
-        </w:rPr>
-        <w:t xml:space="preserve">Todo: </w:t>
-      </w:r>
-      <w:r>
-        <w:rPr>
-          <w:color w:val="808080" w:themeColor="background1" w:themeShade="80"/>
-        </w:rPr>
-        <w:t>explicar cómo se ha planificado mediante Trello y por iteraciones</w:t>
+      <w:r>
+        <w:t>Antes de realizar el desarrollo del proyecto, es importante planificarlo previamente. La planificación consiste en la ordenación sistemática de tareas para lograr un objetivo, exponiendo lo que se necesita hacer y cómo debe llevarse a cabo.</w:t>
+      </w:r>
+    </w:p>
+    <w:p>
+      <w:r>
+        <w:t xml:space="preserve">El trabajo se ha dividido en pequeñas tareas para poder visualizar todo el trabajo pendiente por hacer, el que está en desarrollo, </w:t>
+      </w:r>
+      <w:proofErr w:type="spellStart"/>
+      <w:r>
+        <w:t>el</w:t>
+      </w:r>
+      <w:proofErr w:type="spellEnd"/>
+      <w:r>
+        <w:t xml:space="preserve"> trabajo en fase de testo y el que está terminado.</w:t>
+      </w:r>
+    </w:p>
+    <w:p>
+      <w:r>
+        <w:t>Para la gestión de las tareas, se ha hecho uso de la aplicación web Trello, comentada anteriormente. Dentro de Trello se ha creado un tablero para organizar las tareas que componen el proyecto.</w:t>
+      </w:r>
+    </w:p>
+    <w:p>
+      <w:r>
+        <w:t>Dentro del tablero se han creado cuatro columnas:</w:t>
       </w:r>
     </w:p>
     <w:p>
@@ -6932,6 +7156,7 @@
           <w:sz w:val="32"/>
           <w:szCs w:val="32"/>
         </w:rPr>
+        <w:lastRenderedPageBreak/>
         <w:t>8.</w:t>
       </w:r>
       <w:r>
@@ -7006,7 +7231,6 @@
         <w:pStyle w:val="Ttulo3"/>
       </w:pPr>
       <w:r>
-        <w:lastRenderedPageBreak/>
         <w:t>8.3.1 Sondas</w:t>
       </w:r>
     </w:p>
@@ -7072,12 +7296,27 @@
     </w:p>
     <w:p>
       <w:r>
-        <w:t>Es importante recalcar que los módulos comprados utilizan la frecuencia 868Mhz, que en Europa es la banda por la que se puede transmitir este tipo de comunicaciones sin tener que pedir permiso o disponer de una banda reservada para hacerlo.</w:t>
-      </w:r>
-    </w:p>
-    <w:p>
-      <w:r>
-        <w:t xml:space="preserve">Para los sensores que obtienen los datos </w:t>
+        <w:t xml:space="preserve">Es importante recalcar que los módulos comprados utilizan la frecuencia 868Mhz, que en Europa es la banda por la que se puede transmitir este tipo de </w:t>
+      </w:r>
+      <w:r>
+        <w:lastRenderedPageBreak/>
+        <w:t>comunicaciones sin tener que pedir permiso o disponer de una banda reservada para hacerlo.</w:t>
+      </w:r>
+    </w:p>
+    <w:p>
+      <w:r>
+        <w:t xml:space="preserve">Para </w:t>
+      </w:r>
+      <w:proofErr w:type="gramStart"/>
+      <w:r>
+        <w:t xml:space="preserve">los </w:t>
+      </w:r>
+      <w:r>
+        <w:t>sondas</w:t>
+      </w:r>
+      <w:proofErr w:type="gramEnd"/>
+      <w:r>
+        <w:t xml:space="preserve"> que obtienen los datos </w:t>
       </w:r>
       <w:r>
         <w:t>meteorológicos</w:t>
@@ -7091,7 +7330,6 @@
         <w:rPr>
           <w:noProof/>
         </w:rPr>
-        <w:lastRenderedPageBreak/>
         <w:drawing>
           <wp:inline distT="0" distB="0" distL="0" distR="0" wp14:anchorId="6889380B" wp14:editId="06BAAC37">
             <wp:extent cx="2892838" cy="2390775"/>
@@ -7312,6 +7550,7 @@
         <w:rPr>
           <w:noProof/>
         </w:rPr>
+        <w:lastRenderedPageBreak/>
         <w:drawing>
           <wp:inline distT="0" distB="0" distL="0" distR="0" wp14:anchorId="30B5FF79" wp14:editId="3BD73A81">
             <wp:extent cx="2295525" cy="2085975"/>
@@ -7370,7 +7609,6 @@
         <w:pStyle w:val="Ttulo3"/>
       </w:pPr>
       <w:r>
-        <w:lastRenderedPageBreak/>
         <w:t>8.3.</w:t>
       </w:r>
       <w:r>
@@ -7409,6 +7647,9 @@
       </w:r>
       <w:r>
         <w:t xml:space="preserve"> Aplicación</w:t>
+      </w:r>
+      <w:r>
+        <w:t xml:space="preserve"> multiplataforma</w:t>
       </w:r>
     </w:p>
     <w:p>
@@ -7592,6 +7833,7 @@
         <w:rPr>
           <w:noProof/>
         </w:rPr>
+        <w:lastRenderedPageBreak/>
         <w:drawing>
           <wp:inline distT="0" distB="0" distL="0" distR="0" wp14:anchorId="492D132C" wp14:editId="35A16696">
             <wp:extent cx="3038475" cy="1828800"/>
@@ -7697,7 +7939,6 @@
         <w:rPr>
           <w:noProof/>
         </w:rPr>
-        <w:lastRenderedPageBreak/>
         <w:drawing>
           <wp:inline distT="0" distB="0" distL="0" distR="0" wp14:anchorId="328BCC19" wp14:editId="3FDE2EAF">
             <wp:extent cx="3314700" cy="2171700"/>
@@ -7765,14 +8006,46 @@
         <w:t>información que nos muestra la placa al PC. Es útil para mostrar el estado actual, o para identificar fácilmente errores. Como podemos ver, está conectado a</w:t>
       </w:r>
       <w:r>
-        <w:t xml:space="preserve">l router WiFi de mi casa, con </w:t>
+        <w:t xml:space="preserve">l </w:t>
+      </w:r>
+      <w:proofErr w:type="spellStart"/>
+      <w:r>
+        <w:t>router</w:t>
+      </w:r>
+      <w:proofErr w:type="spellEnd"/>
+      <w:r>
+        <w:t xml:space="preserve"> </w:t>
+      </w:r>
+      <w:proofErr w:type="spellStart"/>
+      <w:r>
+        <w:t>WiFi</w:t>
+      </w:r>
+      <w:proofErr w:type="spellEnd"/>
+      <w:r>
+        <w:t xml:space="preserve"> de mi casa, con </w:t>
       </w:r>
       <w:r>
         <w:rPr>
           <w:b/>
           <w:bCs/>
         </w:rPr>
-        <w:t>SSID=movitel-candela</w:t>
+        <w:t>SSID=</w:t>
+      </w:r>
+      <w:proofErr w:type="spellStart"/>
+      <w:r>
+        <w:rPr>
+          <w:b/>
+          <w:bCs/>
+        </w:rPr>
+        <w:t>movitel</w:t>
+      </w:r>
+      <w:proofErr w:type="spellEnd"/>
+      <w:r>
+        <w:rPr>
+          <w:b/>
+          <w:bCs/>
+        </w:rPr>
+        <w:t>-candela</w:t>
       </w:r>
     </w:p>
     <w:p>
@@ -7780,6 +8053,7 @@
         <w:rPr>
           <w:noProof/>
         </w:rPr>
+        <w:lastRenderedPageBreak/>
         <w:drawing>
           <wp:inline distT="0" distB="0" distL="0" distR="0" wp14:anchorId="288BC7C3" wp14:editId="417E7290">
             <wp:extent cx="5761355" cy="4110355"/>
@@ -7891,14 +8165,7 @@
         <w:rPr>
           <w:noProof/>
         </w:rPr>
-        <w:t xml:space="preserve">Si accedemos, nos encontramos con la </w:t>
-      </w:r>
-      <w:r>
-        <w:rPr>
-          <w:noProof/>
-        </w:rPr>
-        <w:lastRenderedPageBreak/>
-        <w:t>siguiente página de configuración, en la que podemos modificar los parámetros de forma más intuitiva.</w:t>
+        <w:t>Si accedemos, nos encontramos con la siguiente página de configuración, en la que podemos modificar los parámetros de forma más intuitiva.</w:t>
       </w:r>
     </w:p>
     <w:p>
@@ -7964,6 +8231,7 @@
         <w:rPr>
           <w:noProof/>
         </w:rPr>
+        <w:lastRenderedPageBreak/>
         <w:drawing>
           <wp:inline distT="0" distB="0" distL="0" distR="0" wp14:anchorId="572B00C6" wp14:editId="1F283A62">
             <wp:extent cx="5761355" cy="1767840"/>
@@ -8033,7 +8301,6 @@
         <w:rPr>
           <w:noProof/>
         </w:rPr>
-        <w:lastRenderedPageBreak/>
         <w:drawing>
           <wp:inline distT="0" distB="0" distL="0" distR="0" wp14:anchorId="70EECB46" wp14:editId="05578636">
             <wp:extent cx="5761355" cy="2921635"/>
@@ -8076,6 +8343,7 @@
         <w:rPr>
           <w:noProof/>
         </w:rPr>
+        <w:lastRenderedPageBreak/>
         <w:drawing>
           <wp:inline distT="0" distB="0" distL="0" distR="0" wp14:anchorId="67F09ED6" wp14:editId="3D9915BC">
             <wp:extent cx="5761355" cy="2912110"/>
@@ -8118,7 +8386,6 @@
         <w:rPr>
           <w:noProof/>
         </w:rPr>
-        <w:lastRenderedPageBreak/>
         <w:drawing>
           <wp:inline distT="0" distB="0" distL="0" distR="0" wp14:anchorId="490AC4C9" wp14:editId="680BD214">
             <wp:extent cx="5761355" cy="2898775"/>
@@ -8161,6 +8428,7 @@
         <w:rPr>
           <w:noProof/>
         </w:rPr>
+        <w:lastRenderedPageBreak/>
         <w:drawing>
           <wp:inline distT="0" distB="0" distL="0" distR="0" wp14:anchorId="4C938D75" wp14:editId="51A82B1C">
             <wp:extent cx="5761355" cy="2938145"/>
@@ -8203,7 +8471,6 @@
         <w:rPr>
           <w:noProof/>
         </w:rPr>
-        <w:lastRenderedPageBreak/>
         <w:drawing>
           <wp:inline distT="0" distB="0" distL="0" distR="0" wp14:anchorId="735BDA16" wp14:editId="545298B8">
             <wp:extent cx="5761355" cy="2933700"/>
@@ -8246,6 +8513,7 @@
         <w:rPr>
           <w:noProof/>
         </w:rPr>
+        <w:lastRenderedPageBreak/>
         <w:drawing>
           <wp:inline distT="0" distB="0" distL="0" distR="0" wp14:anchorId="7154BBBD" wp14:editId="381B2C21">
             <wp:extent cx="5761355" cy="2895600"/>
@@ -8289,7 +8557,6 @@
       </w:pPr>
       <w:bookmarkStart w:id="37" w:name="_Toc41589217"/>
       <w:r>
-        <w:lastRenderedPageBreak/>
         <w:t>8.4.3 Creación Nodo Emisor</w:t>
       </w:r>
       <w:bookmarkEnd w:id="37"/>
@@ -8341,6 +8608,7 @@
         <w:rPr>
           <w:noProof/>
         </w:rPr>
+        <w:lastRenderedPageBreak/>
         <w:drawing>
           <wp:inline distT="0" distB="0" distL="0" distR="0" wp14:anchorId="0BD34B4D" wp14:editId="26ED52FD">
             <wp:extent cx="5761355" cy="2683510"/>
@@ -8383,7 +8651,6 @@
         <w:rPr>
           <w:noProof/>
         </w:rPr>
-        <w:lastRenderedPageBreak/>
         <w:drawing>
           <wp:inline distT="0" distB="0" distL="0" distR="0" wp14:anchorId="423CAEEC" wp14:editId="1281690A">
             <wp:extent cx="5761355" cy="2692400"/>
@@ -8465,6 +8732,7 @@
     </w:p>
     <w:p>
       <w:r>
+        <w:lastRenderedPageBreak/>
         <w:t>El siguiente paso es registrar un dispositivo</w:t>
       </w:r>
     </w:p>
@@ -8515,7 +8783,6 @@
         <w:rPr>
           <w:noProof/>
         </w:rPr>
-        <w:lastRenderedPageBreak/>
         <w:drawing>
           <wp:inline distT="0" distB="0" distL="0" distR="0" wp14:anchorId="75F99072" wp14:editId="6543FB2C">
             <wp:extent cx="5761355" cy="3346450"/>
@@ -8597,6 +8864,7 @@
     </w:p>
     <w:p>
       <w:r>
+        <w:lastRenderedPageBreak/>
         <w:t>En el panel de opciones tenemos que elegir el método de activación ABP</w:t>
       </w:r>
     </w:p>
@@ -8605,7 +8873,6 @@
         <w:rPr>
           <w:noProof/>
         </w:rPr>
-        <w:lastRenderedPageBreak/>
         <w:drawing>
           <wp:anchor distT="0" distB="0" distL="114300" distR="114300" simplePos="0" relativeHeight="251663360" behindDoc="0" locked="0" layoutInCell="1" allowOverlap="1" wp14:anchorId="22250613" wp14:editId="366C88A6">
             <wp:simplePos x="1076325" y="1314450"/>
@@ -8907,7 +9174,15 @@
     </w:p>
     <w:p>
       <w:r>
-        <w:t>Una vez implementada, los siguiente Payloads que reciba la aplicación, serán decodificados.</w:t>
+        <w:t xml:space="preserve">Una vez implementada, los siguiente </w:t>
+      </w:r>
+      <w:proofErr w:type="spellStart"/>
+      <w:r>
+        <w:t>Payloads</w:t>
+      </w:r>
+      <w:proofErr w:type="spellEnd"/>
+      <w:r>
+        <w:t xml:space="preserve"> que reciba la aplicación, serán decodificados.</w:t>
       </w:r>
     </w:p>
     <w:p>
@@ -9086,7 +9361,21 @@
         <w:rPr>
           <w:lang w:val="en-US"/>
         </w:rPr>
-        <w:t>JSON: Javascript Object Notation</w:t>
+        <w:t xml:space="preserve">JSON: </w:t>
+      </w:r>
+      <w:proofErr w:type="spellStart"/>
+      <w:r>
+        <w:rPr>
+          <w:lang w:val="en-US"/>
+        </w:rPr>
+        <w:t>Javascript</w:t>
+      </w:r>
+      <w:proofErr w:type="spellEnd"/>
+      <w:r>
+        <w:rPr>
+          <w:lang w:val="en-US"/>
+        </w:rPr>
+        <w:t xml:space="preserve"> Object Notation</w:t>
       </w:r>
     </w:p>
     <w:p>

</xml_diff>